<commit_message>
edit templatest + tests
</commit_message>
<xml_diff>
--- a/Templates/04-Contract-comodat-sediu-social(asociat-unic)-template-v2.docx
+++ b/Templates/04-Contract-comodat-sediu-social(asociat-unic)-template-v2.docx
@@ -42,7 +42,7 @@
           <w:color w:val="000000"/>
           <w:sz w:val="28"/>
           <w:szCs w:val="28"/>
-          <w:highlight w:val="red"/>
+          <w:highlight w:val="magenta"/>
         </w:rPr>
         <w:t>.</w:t>
       </w:r>
@@ -51,7 +51,7 @@
           <w:color w:val="000000"/>
           <w:sz w:val="28"/>
           <w:szCs w:val="28"/>
-          <w:highlight w:val="red"/>
+          <w:highlight w:val="magenta"/>
         </w:rPr>
         <w:t>{</w:t>
       </w:r>
@@ -61,16 +61,36 @@
           <w:color w:val="000000"/>
           <w:sz w:val="28"/>
           <w:szCs w:val="28"/>
-          <w:highlight w:val="red"/>
-        </w:rPr>
-        <w:t>{NR_CONTRACT}}</w:t>
-      </w:r>
-      <w:r>
-        <w:rPr>
-          <w:color w:val="000000"/>
-          <w:sz w:val="28"/>
-          <w:szCs w:val="28"/>
-          <w:highlight w:val="red"/>
+          <w:highlight w:val="magenta"/>
+        </w:rPr>
+        <w:t>{</w:t>
+      </w:r>
+      <w:proofErr w:type="spellStart"/>
+      <w:r>
+        <w:rPr>
+          <w:color w:val="000000"/>
+          <w:sz w:val="28"/>
+          <w:szCs w:val="28"/>
+          <w:highlight w:val="magenta"/>
+        </w:rPr>
+        <w:t>nr_contr</w:t>
+      </w:r>
+      <w:proofErr w:type="spellEnd"/>
+      <w:r>
+        <w:rPr>
+          <w:color w:val="000000"/>
+          <w:sz w:val="28"/>
+          <w:szCs w:val="28"/>
+          <w:highlight w:val="magenta"/>
+        </w:rPr>
+        <w:t>}}</w:t>
+      </w:r>
+      <w:r>
+        <w:rPr>
+          <w:color w:val="000000"/>
+          <w:sz w:val="28"/>
+          <w:szCs w:val="28"/>
+          <w:highlight w:val="magenta"/>
         </w:rPr>
         <w:t>,</w:t>
       </w:r>
@@ -131,7 +151,7 @@
           <w:color w:val="000000"/>
           <w:sz w:val="28"/>
           <w:szCs w:val="28"/>
-          <w:highlight w:val="red"/>
+          <w:highlight w:val="magenta"/>
         </w:rPr>
         <w:t xml:space="preserve">, </w:t>
       </w:r>
@@ -140,26 +160,46 @@
           <w:color w:val="000000"/>
           <w:sz w:val="28"/>
           <w:szCs w:val="28"/>
-          <w:highlight w:val="red"/>
-        </w:rPr>
-        <w:t>{{DZ1}}{{DZ2}}.{{DL1}}{{DL2}}.{{DA1}}{{DA2}}{{DA3}}{{DA4}}</w:t>
-      </w:r>
-      <w:r>
-        <w:rPr>
-          <w:color w:val="000000"/>
-          <w:sz w:val="28"/>
-          <w:szCs w:val="28"/>
-          <w:highlight w:val="red"/>
-        </w:rPr>
-        <w:t xml:space="preserve"> </w:t>
-      </w:r>
-      <w:proofErr w:type="spellStart"/>
-      <w:r>
-        <w:rPr>
-          <w:color w:val="000000"/>
-          <w:sz w:val="28"/>
-          <w:szCs w:val="28"/>
-          <w:highlight w:val="red"/>
+          <w:highlight w:val="magenta"/>
+        </w:rPr>
+        <w:t>{{</w:t>
+      </w:r>
+      <w:proofErr w:type="spellStart"/>
+      <w:r>
+        <w:rPr>
+          <w:color w:val="000000"/>
+          <w:sz w:val="28"/>
+          <w:szCs w:val="28"/>
+          <w:highlight w:val="magenta"/>
+        </w:rPr>
+        <w:t>data_semn</w:t>
+      </w:r>
+      <w:proofErr w:type="spellEnd"/>
+      <w:r>
+        <w:rPr>
+          <w:color w:val="000000"/>
+          <w:sz w:val="28"/>
+          <w:szCs w:val="28"/>
+          <w:highlight w:val="magenta"/>
+        </w:rPr>
+        <w:t>}}</w:t>
+      </w:r>
+      <w:r>
+        <w:rPr>
+          <w:color w:val="000000"/>
+          <w:sz w:val="28"/>
+          <w:szCs w:val="28"/>
+          <w:highlight w:val="magenta"/>
+        </w:rPr>
+        <w:t xml:space="preserve"> </w:t>
+      </w:r>
+      <w:proofErr w:type="spellStart"/>
+      <w:r>
+        <w:rPr>
+          <w:color w:val="000000"/>
+          <w:sz w:val="28"/>
+          <w:szCs w:val="28"/>
+          <w:highlight w:val="magenta"/>
         </w:rPr>
         <w:t>î</w:t>
       </w:r>
@@ -283,7 +323,7 @@
           <w:bCs/>
           <w:sz w:val="28"/>
           <w:szCs w:val="28"/>
-          <w:highlight w:val="red"/>
+          <w:highlight w:val="magenta"/>
         </w:rPr>
         <w:t xml:space="preserve">. </w:t>
       </w:r>
@@ -293,97 +333,117 @@
           <w:bCs/>
           <w:sz w:val="28"/>
           <w:szCs w:val="28"/>
-          <w:highlight w:val="red"/>
-        </w:rPr>
-        <w:t>{{AS1_NUME</w:t>
-      </w:r>
-      <w:proofErr w:type="gramStart"/>
-      <w:r>
-        <w:rPr>
-          <w:b/>
-          <w:bCs/>
-          <w:sz w:val="28"/>
-          <w:szCs w:val="28"/>
-          <w:highlight w:val="red"/>
-        </w:rPr>
-        <w:t>}} {</w:t>
-      </w:r>
-      <w:proofErr w:type="gramEnd"/>
-      <w:r>
-        <w:rPr>
-          <w:b/>
-          <w:bCs/>
-          <w:sz w:val="28"/>
-          <w:szCs w:val="28"/>
-          <w:highlight w:val="red"/>
-        </w:rPr>
-        <w:t>{AS1_PRENUME}}</w:t>
-      </w:r>
-      <w:r>
-        <w:rPr>
-          <w:b/>
-          <w:bCs/>
-          <w:sz w:val="28"/>
-          <w:szCs w:val="28"/>
-          <w:highlight w:val="red"/>
-          <w:lang w:val="ro-RO"/>
-        </w:rPr>
-        <w:t>,</w:t>
-      </w:r>
-      <w:r>
-        <w:rPr>
-          <w:b/>
-          <w:bCs/>
-          <w:sz w:val="28"/>
-          <w:szCs w:val="28"/>
-          <w:lang w:val="ro-RO"/>
-        </w:rPr>
-        <w:t xml:space="preserve"> </w:t>
-      </w:r>
-      <w:r>
-        <w:rPr>
-          <w:sz w:val="28"/>
-          <w:szCs w:val="28"/>
-          <w:lang w:val="ro-RO"/>
-        </w:rPr>
-        <w:t>cetăţea</w:t>
-      </w:r>
-      <w:r>
-        <w:rPr>
-          <w:sz w:val="28"/>
-          <w:szCs w:val="28"/>
-          <w:highlight w:val="red"/>
-          <w:lang w:val="ro-RO"/>
-        </w:rPr>
-        <w:t>n {{AS1_CETATENIE}},</w:t>
-      </w:r>
-      <w:r>
-        <w:rPr>
-          <w:sz w:val="28"/>
-          <w:szCs w:val="28"/>
-          <w:lang w:val="ro-RO"/>
-        </w:rPr>
-        <w:t xml:space="preserve"> născut(ă) la data d</w:t>
-      </w:r>
-      <w:r>
-        <w:rPr>
-          <w:sz w:val="28"/>
-          <w:szCs w:val="28"/>
-          <w:highlight w:val="red"/>
-          <w:lang w:val="ro-RO"/>
-        </w:rPr>
-        <w:t>e {{AS1_DATA_N}} în {{AS1_LOC_N}},</w:t>
-      </w:r>
-      <w:r>
-        <w:rPr>
-          <w:sz w:val="28"/>
-          <w:szCs w:val="28"/>
-          <w:lang w:val="ro-RO"/>
-        </w:rPr>
-        <w:t xml:space="preserve"> </w:t>
-      </w:r>
-      <w:r>
-        <w:rPr>
+          <w:highlight w:val="magenta"/>
+        </w:rPr>
+        <w:t>{{as1_nume}} {{as1_prenume}},</w:t>
+      </w:r>
+      <w:r>
+        <w:rPr>
+          <w:b/>
+          <w:bCs/>
+          <w:sz w:val="28"/>
+          <w:szCs w:val="28"/>
+        </w:rPr>
+        <w:t xml:space="preserve"> </w:t>
+      </w:r>
+      <w:r>
+        <w:rPr>
+          <w:b/>
+          <w:bCs/>
+          <w:sz w:val="28"/>
+          <w:szCs w:val="28"/>
+          <w:lang w:val="ro-RO"/>
+        </w:rPr>
+        <w:t>cet</w:t>
+      </w:r>
+      <w:r>
+        <w:rPr>
+          <w:rFonts w:hint="eastAsia"/>
+          <w:b/>
+          <w:bCs/>
+          <w:sz w:val="28"/>
+          <w:szCs w:val="28"/>
+          <w:lang w:val="ro-RO"/>
+        </w:rPr>
+        <w:t>ăţ</w:t>
+      </w:r>
+      <w:r>
+        <w:rPr>
+          <w:b/>
+          <w:bCs/>
+          <w:sz w:val="28"/>
+          <w:szCs w:val="28"/>
+          <w:lang w:val="ro-RO"/>
+        </w:rPr>
+        <w:t>ea</w:t>
+      </w:r>
+      <w:r>
+        <w:rPr>
+          <w:b/>
+          <w:bCs/>
+          <w:sz w:val="28"/>
+          <w:szCs w:val="28"/>
+          <w:highlight w:val="magenta"/>
+          <w:lang w:val="ro-RO"/>
+        </w:rPr>
+        <w:t>n {{as1_cetatean}},</w:t>
+      </w:r>
+      <w:r>
+        <w:rPr>
+          <w:b/>
+          <w:bCs/>
+          <w:sz w:val="28"/>
+          <w:szCs w:val="28"/>
+          <w:lang w:val="ro-RO"/>
+        </w:rPr>
+        <w:t xml:space="preserve"> n</w:t>
+      </w:r>
+      <w:r>
+        <w:rPr>
+          <w:rFonts w:hint="eastAsia"/>
+          <w:b/>
+          <w:bCs/>
+          <w:sz w:val="28"/>
+          <w:szCs w:val="28"/>
+          <w:lang w:val="ro-RO"/>
+        </w:rPr>
+        <w:t>ă</w:t>
+      </w:r>
+      <w:r>
+        <w:rPr>
+          <w:b/>
+          <w:bCs/>
+          <w:sz w:val="28"/>
+          <w:szCs w:val="28"/>
+          <w:lang w:val="ro-RO"/>
+        </w:rPr>
+        <w:t>scut la data d</w:t>
+      </w:r>
+      <w:r>
+        <w:rPr>
+          <w:b/>
+          <w:bCs/>
+          <w:sz w:val="28"/>
+          <w:szCs w:val="28"/>
+          <w:highlight w:val="magenta"/>
+          <w:lang w:val="ro-RO"/>
+        </w:rPr>
+        <w:t>e {{as1_data_n}} în {{as1_loc_n}},</w:t>
+      </w:r>
+      <w:r>
+        <w:rPr>
+          <w:b/>
+          <w:bCs/>
+          <w:sz w:val="28"/>
+          <w:szCs w:val="28"/>
+          <w:lang w:val="ro-RO"/>
+        </w:rPr>
+        <w:t xml:space="preserve"> </w:t>
+      </w:r>
+      <w:r>
+        <w:rPr>
+          <w:b/>
+          <w:bCs/>
           <w:sz w:val="28"/>
           <w:szCs w:val="28"/>
           <w:lang w:val="ro-RO"/>
@@ -392,6 +452,8 @@
       </w:r>
       <w:r>
         <w:rPr>
+          <w:b/>
+          <w:bCs/>
           <w:sz w:val="28"/>
           <w:szCs w:val="28"/>
           <w:lang w:val="ro-RO"/>
@@ -400,61 +462,39 @@
       </w:r>
       <w:r>
         <w:rPr>
-          <w:sz w:val="28"/>
-          <w:szCs w:val="28"/>
-          <w:highlight w:val="red"/>
-          <w:lang w:val="ro-RO"/>
-        </w:rPr>
-        <w:t>. {{AS1_JUD_N}},</w:t>
-      </w:r>
-      <w:r>
-        <w:rPr>
-          <w:sz w:val="28"/>
-          <w:szCs w:val="28"/>
-          <w:highlight w:val="red"/>
-          <w:lang w:val="ro-RO"/>
-        </w:rPr>
-        <w:t xml:space="preserve"> </w:t>
-      </w:r>
-      <w:r>
-        <w:rPr>
-          <w:bCs/>
-          <w:sz w:val="28"/>
-          <w:szCs w:val="28"/>
-          <w:highlight w:val="red"/>
-          <w:lang w:val="ro-RO"/>
-        </w:rPr>
-        <w:t>{{AS1_TARA_N}},</w:t>
-      </w:r>
-      <w:r>
-        <w:rPr>
-          <w:sz w:val="28"/>
-          <w:szCs w:val="28"/>
-          <w:lang w:val="ro-RO"/>
-        </w:rPr>
-        <w:t xml:space="preserve"> cu domiciliul în </w:t>
-      </w:r>
-      <w:r>
-        <w:rPr>
-          <w:bCs/>
-          <w:sz w:val="28"/>
-          <w:szCs w:val="28"/>
-          <w:lang w:val="ro-RO"/>
-        </w:rPr>
-        <w:t>localitate</w:t>
-      </w:r>
-      <w:r>
-        <w:rPr>
-          <w:bCs/>
-          <w:sz w:val="28"/>
-          <w:szCs w:val="28"/>
-          <w:highlight w:val="red"/>
-          <w:lang w:val="ro-RO"/>
-        </w:rPr>
-        <w:t>a {{AS1_LOC_DOM}},</w:t>
-      </w:r>
-      <w:r>
-        <w:rPr>
+          <w:b/>
+          <w:bCs/>
+          <w:sz w:val="28"/>
+          <w:szCs w:val="28"/>
+          <w:highlight w:val="magenta"/>
+          <w:lang w:val="ro-RO"/>
+        </w:rPr>
+        <w:t>. {{as1_jud_n}}, {{as1_tara_n}}, c</w:t>
+      </w:r>
+      <w:r>
+        <w:rPr>
+          <w:b/>
+          <w:bCs/>
+          <w:sz w:val="28"/>
+          <w:szCs w:val="28"/>
+          <w:lang w:val="ro-RO"/>
+        </w:rPr>
+        <w:t>u domiciliul în localitate</w:t>
+      </w:r>
+      <w:r>
+        <w:rPr>
+          <w:b/>
+          <w:bCs/>
+          <w:sz w:val="28"/>
+          <w:szCs w:val="28"/>
+          <w:highlight w:val="magenta"/>
+          <w:lang w:val="ro-RO"/>
+        </w:rPr>
+        <w:t>a {{as1_loc_dom}},</w:t>
+      </w:r>
+      <w:r>
+        <w:rPr>
+          <w:b/>
           <w:bCs/>
           <w:sz w:val="28"/>
           <w:szCs w:val="28"/>
@@ -464,35 +504,39 @@
       </w:r>
       <w:r>
         <w:rPr>
-          <w:bCs/>
-          <w:sz w:val="28"/>
-          <w:szCs w:val="28"/>
-          <w:highlight w:val="red"/>
+          <w:b/>
+          <w:bCs/>
+          <w:sz w:val="28"/>
+          <w:szCs w:val="28"/>
+          <w:highlight w:val="magenta"/>
           <w:lang w:val="ro-RO"/>
         </w:rPr>
         <w:t>. {{</w:t>
       </w:r>
       <w:r>
         <w:rPr>
-          <w:bCs/>
-          <w:sz w:val="28"/>
-          <w:szCs w:val="28"/>
-          <w:highlight w:val="red"/>
-        </w:rPr>
-        <w:t>AS1_STR_DOM</w:t>
-      </w:r>
-      <w:r>
-        <w:rPr>
-          <w:bCs/>
-          <w:sz w:val="28"/>
-          <w:szCs w:val="28"/>
-          <w:highlight w:val="red"/>
+          <w:b/>
+          <w:bCs/>
+          <w:sz w:val="28"/>
+          <w:szCs w:val="28"/>
+          <w:highlight w:val="magenta"/>
+        </w:rPr>
+        <w:t>as1_str_dom</w:t>
+      </w:r>
+      <w:r>
+        <w:rPr>
+          <w:b/>
+          <w:bCs/>
+          <w:sz w:val="28"/>
+          <w:szCs w:val="28"/>
+          <w:highlight w:val="magenta"/>
           <w:lang w:val="ro-RO"/>
         </w:rPr>
         <w:t>}},</w:t>
       </w:r>
       <w:r>
         <w:rPr>
+          <w:b/>
           <w:bCs/>
           <w:sz w:val="28"/>
           <w:szCs w:val="28"/>
@@ -502,35 +546,39 @@
       </w:r>
       <w:r>
         <w:rPr>
-          <w:bCs/>
-          <w:sz w:val="28"/>
-          <w:szCs w:val="28"/>
-          <w:highlight w:val="red"/>
+          <w:b/>
+          <w:bCs/>
+          <w:sz w:val="28"/>
+          <w:szCs w:val="28"/>
+          <w:highlight w:val="magenta"/>
           <w:lang w:val="ro-RO"/>
         </w:rPr>
         <w:t>. {{</w:t>
       </w:r>
       <w:r>
         <w:rPr>
-          <w:bCs/>
-          <w:sz w:val="28"/>
-          <w:szCs w:val="28"/>
-          <w:highlight w:val="red"/>
-        </w:rPr>
-        <w:t>AS1_NR_DOM</w:t>
-      </w:r>
-      <w:r>
-        <w:rPr>
-          <w:bCs/>
-          <w:sz w:val="28"/>
-          <w:szCs w:val="28"/>
-          <w:highlight w:val="red"/>
+          <w:b/>
+          <w:bCs/>
+          <w:sz w:val="28"/>
+          <w:szCs w:val="28"/>
+          <w:highlight w:val="magenta"/>
+        </w:rPr>
+        <w:t>as1_nr_dom</w:t>
+      </w:r>
+      <w:r>
+        <w:rPr>
+          <w:b/>
+          <w:bCs/>
+          <w:sz w:val="28"/>
+          <w:szCs w:val="28"/>
+          <w:highlight w:val="magenta"/>
           <w:lang w:val="ro-RO"/>
         </w:rPr>
         <w:t>}},</w:t>
       </w:r>
       <w:r>
         <w:rPr>
+          <w:b/>
           <w:bCs/>
           <w:sz w:val="28"/>
           <w:szCs w:val="28"/>
@@ -540,35 +588,39 @@
       </w:r>
       <w:r>
         <w:rPr>
-          <w:bCs/>
-          <w:sz w:val="28"/>
-          <w:szCs w:val="28"/>
-          <w:highlight w:val="red"/>
+          <w:b/>
+          <w:bCs/>
+          <w:sz w:val="28"/>
+          <w:szCs w:val="28"/>
+          <w:highlight w:val="magenta"/>
           <w:lang w:val="ro-RO"/>
         </w:rPr>
         <w:t>. {{</w:t>
       </w:r>
       <w:r>
         <w:rPr>
-          <w:bCs/>
-          <w:sz w:val="28"/>
-          <w:szCs w:val="28"/>
-          <w:highlight w:val="red"/>
-        </w:rPr>
-        <w:t>AS1_BL_DOM</w:t>
-      </w:r>
-      <w:r>
-        <w:rPr>
-          <w:bCs/>
-          <w:sz w:val="28"/>
-          <w:szCs w:val="28"/>
-          <w:highlight w:val="red"/>
+          <w:b/>
+          <w:bCs/>
+          <w:sz w:val="28"/>
+          <w:szCs w:val="28"/>
+          <w:highlight w:val="magenta"/>
+        </w:rPr>
+        <w:t>as1_bl_dom</w:t>
+      </w:r>
+      <w:r>
+        <w:rPr>
+          <w:b/>
+          <w:bCs/>
+          <w:sz w:val="28"/>
+          <w:szCs w:val="28"/>
+          <w:highlight w:val="magenta"/>
           <w:lang w:val="ro-RO"/>
         </w:rPr>
         <w:t>}},</w:t>
       </w:r>
       <w:r>
         <w:rPr>
+          <w:b/>
           <w:bCs/>
           <w:sz w:val="28"/>
           <w:szCs w:val="28"/>
@@ -578,35 +630,39 @@
       </w:r>
       <w:r>
         <w:rPr>
-          <w:bCs/>
-          <w:sz w:val="28"/>
-          <w:szCs w:val="28"/>
-          <w:highlight w:val="red"/>
+          <w:b/>
+          <w:bCs/>
+          <w:sz w:val="28"/>
+          <w:szCs w:val="28"/>
+          <w:highlight w:val="magenta"/>
           <w:lang w:val="ro-RO"/>
         </w:rPr>
         <w:t>. {{</w:t>
       </w:r>
       <w:r>
         <w:rPr>
-          <w:bCs/>
-          <w:sz w:val="28"/>
-          <w:szCs w:val="28"/>
-          <w:highlight w:val="red"/>
-        </w:rPr>
-        <w:t>AS1_SC_DOM</w:t>
-      </w:r>
-      <w:r>
-        <w:rPr>
-          <w:bCs/>
-          <w:sz w:val="28"/>
-          <w:szCs w:val="28"/>
-          <w:highlight w:val="red"/>
+          <w:b/>
+          <w:bCs/>
+          <w:sz w:val="28"/>
+          <w:szCs w:val="28"/>
+          <w:highlight w:val="magenta"/>
+        </w:rPr>
+        <w:t>as1_sc_dom</w:t>
+      </w:r>
+      <w:r>
+        <w:rPr>
+          <w:b/>
+          <w:bCs/>
+          <w:sz w:val="28"/>
+          <w:szCs w:val="28"/>
+          <w:highlight w:val="magenta"/>
           <w:lang w:val="ro-RO"/>
         </w:rPr>
         <w:t>}},</w:t>
       </w:r>
       <w:r>
         <w:rPr>
+          <w:b/>
           <w:bCs/>
           <w:sz w:val="28"/>
           <w:szCs w:val="28"/>
@@ -616,35 +672,39 @@
       </w:r>
       <w:r>
         <w:rPr>
-          <w:bCs/>
-          <w:sz w:val="28"/>
-          <w:szCs w:val="28"/>
-          <w:highlight w:val="red"/>
+          <w:b/>
+          <w:bCs/>
+          <w:sz w:val="28"/>
+          <w:szCs w:val="28"/>
+          <w:highlight w:val="magenta"/>
           <w:lang w:val="ro-RO"/>
         </w:rPr>
         <w:t>. {{</w:t>
       </w:r>
       <w:r>
         <w:rPr>
-          <w:bCs/>
-          <w:sz w:val="28"/>
-          <w:szCs w:val="28"/>
-          <w:highlight w:val="red"/>
-        </w:rPr>
-        <w:t>AS1_ET_DOM</w:t>
-      </w:r>
-      <w:r>
-        <w:rPr>
-          <w:bCs/>
-          <w:sz w:val="28"/>
-          <w:szCs w:val="28"/>
-          <w:highlight w:val="red"/>
+          <w:b/>
+          <w:bCs/>
+          <w:sz w:val="28"/>
+          <w:szCs w:val="28"/>
+          <w:highlight w:val="magenta"/>
+        </w:rPr>
+        <w:t>as1_et_dom</w:t>
+      </w:r>
+      <w:r>
+        <w:rPr>
+          <w:b/>
+          <w:bCs/>
+          <w:sz w:val="28"/>
+          <w:szCs w:val="28"/>
+          <w:highlight w:val="magenta"/>
           <w:lang w:val="ro-RO"/>
         </w:rPr>
         <w:t>}},</w:t>
       </w:r>
       <w:r>
         <w:rPr>
+          <w:b/>
           <w:bCs/>
           <w:sz w:val="28"/>
           <w:szCs w:val="28"/>
@@ -654,35 +714,39 @@
       </w:r>
       <w:r>
         <w:rPr>
-          <w:bCs/>
-          <w:sz w:val="28"/>
-          <w:szCs w:val="28"/>
-          <w:highlight w:val="red"/>
+          <w:b/>
+          <w:bCs/>
+          <w:sz w:val="28"/>
+          <w:szCs w:val="28"/>
+          <w:highlight w:val="magenta"/>
           <w:lang w:val="ro-RO"/>
         </w:rPr>
         <w:t>. {{</w:t>
       </w:r>
       <w:r>
         <w:rPr>
-          <w:bCs/>
-          <w:sz w:val="28"/>
-          <w:szCs w:val="28"/>
-          <w:highlight w:val="red"/>
-        </w:rPr>
-        <w:t>AS1_AP_DOM</w:t>
-      </w:r>
-      <w:r>
-        <w:rPr>
-          <w:bCs/>
-          <w:sz w:val="28"/>
-          <w:szCs w:val="28"/>
-          <w:highlight w:val="red"/>
+          <w:b/>
+          <w:bCs/>
+          <w:sz w:val="28"/>
+          <w:szCs w:val="28"/>
+          <w:highlight w:val="magenta"/>
+        </w:rPr>
+        <w:t>as1_ap_dom</w:t>
+      </w:r>
+      <w:r>
+        <w:rPr>
+          <w:b/>
+          <w:bCs/>
+          <w:sz w:val="28"/>
+          <w:szCs w:val="28"/>
+          <w:highlight w:val="magenta"/>
           <w:lang w:val="ro-RO"/>
         </w:rPr>
         <w:t>}},</w:t>
       </w:r>
       <w:r>
         <w:rPr>
+          <w:b/>
           <w:bCs/>
           <w:sz w:val="28"/>
           <w:szCs w:val="28"/>
@@ -692,73 +756,82 @@
       </w:r>
       <w:r>
         <w:rPr>
-          <w:bCs/>
-          <w:sz w:val="28"/>
-          <w:szCs w:val="28"/>
-          <w:highlight w:val="red"/>
+          <w:b/>
+          <w:bCs/>
+          <w:sz w:val="28"/>
+          <w:szCs w:val="28"/>
+          <w:highlight w:val="magenta"/>
           <w:lang w:val="ro-RO"/>
         </w:rPr>
         <w:t>r {{</w:t>
       </w:r>
       <w:r>
         <w:rPr>
-          <w:bCs/>
-          <w:sz w:val="28"/>
-          <w:szCs w:val="28"/>
-          <w:highlight w:val="red"/>
-        </w:rPr>
-        <w:t>AS1_JUD_DOM</w:t>
-      </w:r>
-      <w:r>
-        <w:rPr>
-          <w:bCs/>
-          <w:sz w:val="28"/>
-          <w:szCs w:val="28"/>
-          <w:highlight w:val="red"/>
+          <w:b/>
+          <w:bCs/>
+          <w:sz w:val="28"/>
+          <w:szCs w:val="28"/>
+          <w:highlight w:val="magenta"/>
+        </w:rPr>
+        <w:t>as1_jud_dom</w:t>
+      </w:r>
+      <w:r>
+        <w:rPr>
+          <w:b/>
+          <w:bCs/>
+          <w:sz w:val="28"/>
+          <w:szCs w:val="28"/>
+          <w:highlight w:val="magenta"/>
           <w:lang w:val="ro-RO"/>
         </w:rPr>
         <w:t>}},</w:t>
       </w:r>
       <w:r>
         <w:rPr>
-          <w:bCs/>
-          <w:sz w:val="28"/>
-          <w:szCs w:val="28"/>
-          <w:lang w:val="ro-RO"/>
-        </w:rPr>
-        <w:t xml:space="preserve"> </w:t>
-      </w:r>
-      <w:r>
-        <w:rPr>
-          <w:bCs/>
-          <w:sz w:val="28"/>
-          <w:szCs w:val="28"/>
-          <w:highlight w:val="red"/>
+          <w:b/>
+          <w:bCs/>
+          <w:sz w:val="28"/>
+          <w:szCs w:val="28"/>
+          <w:lang w:val="ro-RO"/>
+        </w:rPr>
+        <w:t xml:space="preserve"> </w:t>
+      </w:r>
+      <w:r>
+        <w:rPr>
+          <w:b/>
+          <w:bCs/>
+          <w:sz w:val="28"/>
+          <w:szCs w:val="28"/>
+          <w:highlight w:val="magenta"/>
           <w:lang w:val="ro-RO"/>
         </w:rPr>
         <w:t>{{</w:t>
       </w:r>
       <w:r>
         <w:rPr>
-          <w:bCs/>
-          <w:sz w:val="28"/>
-          <w:szCs w:val="28"/>
-          <w:highlight w:val="red"/>
-        </w:rPr>
-        <w:t>AS1_TARA_DOM</w:t>
-      </w:r>
-      <w:r>
-        <w:rPr>
-          <w:bCs/>
-          <w:sz w:val="28"/>
-          <w:szCs w:val="28"/>
-          <w:highlight w:val="red"/>
+          <w:b/>
+          <w:bCs/>
+          <w:sz w:val="28"/>
+          <w:szCs w:val="28"/>
+          <w:highlight w:val="magenta"/>
+        </w:rPr>
+        <w:t>as1_tara_dom</w:t>
+      </w:r>
+      <w:r>
+        <w:rPr>
+          <w:b/>
+          <w:bCs/>
+          <w:sz w:val="28"/>
+          <w:szCs w:val="28"/>
+          <w:highlight w:val="magenta"/>
           <w:lang w:val="ro-RO"/>
         </w:rPr>
         <w:t>}},</w:t>
       </w:r>
       <w:r>
         <w:rPr>
+          <w:b/>
+          <w:bCs/>
           <w:sz w:val="28"/>
           <w:szCs w:val="28"/>
           <w:lang w:val="ro-RO"/>
@@ -767,15 +840,19 @@
       </w:r>
       <w:r>
         <w:rPr>
-          <w:sz w:val="28"/>
-          <w:szCs w:val="28"/>
-          <w:highlight w:val="red"/>
-          <w:lang w:val="ro-RO"/>
-        </w:rPr>
-        <w:t>P {{AS1_CNP}},</w:t>
-      </w:r>
-      <w:r>
-        <w:rPr>
+          <w:b/>
+          <w:bCs/>
+          <w:sz w:val="28"/>
+          <w:szCs w:val="28"/>
+          <w:highlight w:val="magenta"/>
+          <w:lang w:val="ro-RO"/>
+        </w:rPr>
+        <w:t>P {{as1_cnp}},</w:t>
+      </w:r>
+      <w:r>
+        <w:rPr>
+          <w:b/>
+          <w:bCs/>
           <w:sz w:val="28"/>
           <w:szCs w:val="28"/>
           <w:lang w:val="ro-RO"/>
@@ -784,15 +861,19 @@
       </w:r>
       <w:r>
         <w:rPr>
-          <w:sz w:val="28"/>
-          <w:szCs w:val="28"/>
-          <w:highlight w:val="red"/>
-          <w:lang w:val="ro-RO"/>
-        </w:rPr>
-        <w:t>l {{AS1_ACT_IDENT}} s</w:t>
-      </w:r>
-      <w:r>
-        <w:rPr>
+          <w:b/>
+          <w:bCs/>
+          <w:sz w:val="28"/>
+          <w:szCs w:val="28"/>
+          <w:highlight w:val="magenta"/>
+          <w:lang w:val="ro-RO"/>
+        </w:rPr>
+        <w:t>l {{as1_tip_act}} s</w:t>
+      </w:r>
+      <w:r>
+        <w:rPr>
+          <w:b/>
+          <w:bCs/>
           <w:sz w:val="28"/>
           <w:szCs w:val="28"/>
           <w:lang w:val="ro-RO"/>
@@ -801,15 +882,19 @@
       </w:r>
       <w:r>
         <w:rPr>
-          <w:sz w:val="28"/>
-          <w:szCs w:val="28"/>
-          <w:highlight w:val="red"/>
-          <w:lang w:val="ro-RO"/>
-        </w:rPr>
-        <w:t>a {{AS1_ACT_SERIE}} n</w:t>
-      </w:r>
-      <w:r>
-        <w:rPr>
+          <w:b/>
+          <w:bCs/>
+          <w:sz w:val="28"/>
+          <w:szCs w:val="28"/>
+          <w:highlight w:val="magenta"/>
+          <w:lang w:val="ro-RO"/>
+        </w:rPr>
+        <w:t>a {{as1_serie_act}} n</w:t>
+      </w:r>
+      <w:r>
+        <w:rPr>
+          <w:b/>
+          <w:bCs/>
           <w:sz w:val="28"/>
           <w:szCs w:val="28"/>
           <w:lang w:val="ro-RO"/>
@@ -818,15 +903,19 @@
       </w:r>
       <w:r>
         <w:rPr>
-          <w:sz w:val="28"/>
-          <w:szCs w:val="28"/>
-          <w:highlight w:val="red"/>
-          <w:lang w:val="ro-RO"/>
-        </w:rPr>
-        <w:t>r {{AS1_ACT_NR}} e</w:t>
-      </w:r>
-      <w:r>
-        <w:rPr>
+          <w:b/>
+          <w:bCs/>
+          <w:sz w:val="28"/>
+          <w:szCs w:val="28"/>
+          <w:highlight w:val="magenta"/>
+          <w:lang w:val="ro-RO"/>
+        </w:rPr>
+        <w:t>r {{as1_nr_act}} e</w:t>
+      </w:r>
+      <w:r>
+        <w:rPr>
+          <w:b/>
+          <w:bCs/>
           <w:sz w:val="28"/>
           <w:szCs w:val="28"/>
           <w:lang w:val="ro-RO"/>
@@ -835,15 +924,19 @@
       </w:r>
       <w:r>
         <w:rPr>
-          <w:sz w:val="28"/>
-          <w:szCs w:val="28"/>
-          <w:highlight w:val="red"/>
-          <w:lang w:val="ro-RO"/>
-        </w:rPr>
-        <w:t>e {{AS1_ACT_ELIB_DE}},</w:t>
-      </w:r>
-      <w:r>
-        <w:rPr>
+          <w:b/>
+          <w:bCs/>
+          <w:sz w:val="28"/>
+          <w:szCs w:val="28"/>
+          <w:highlight w:val="magenta"/>
+          <w:lang w:val="ro-RO"/>
+        </w:rPr>
+        <w:t>e {{as1_act_elib_d}},</w:t>
+      </w:r>
+      <w:r>
+        <w:rPr>
+          <w:b/>
+          <w:bCs/>
           <w:sz w:val="28"/>
           <w:szCs w:val="28"/>
           <w:lang w:val="ro-RO"/>
@@ -852,15 +945,19 @@
       </w:r>
       <w:r>
         <w:rPr>
-          <w:sz w:val="28"/>
-          <w:szCs w:val="28"/>
-          <w:highlight w:val="red"/>
-          <w:lang w:val="ro-RO"/>
-        </w:rPr>
-        <w:t>e {{AS1_ACT_DATA_ELIB}},</w:t>
-      </w:r>
-      <w:r>
-        <w:rPr>
+          <w:b/>
+          <w:bCs/>
+          <w:sz w:val="28"/>
+          <w:szCs w:val="28"/>
+          <w:highlight w:val="magenta"/>
+          <w:lang w:val="ro-RO"/>
+        </w:rPr>
+        <w:t>e {{as1_data_elib}},</w:t>
+      </w:r>
+      <w:r>
+        <w:rPr>
+          <w:b/>
+          <w:bCs/>
           <w:sz w:val="28"/>
           <w:szCs w:val="28"/>
           <w:lang w:val="ro-RO"/>
@@ -869,18 +966,20 @@
       </w:r>
       <w:r>
         <w:rPr>
-          <w:sz w:val="28"/>
-          <w:szCs w:val="28"/>
-          <w:highlight w:val="red"/>
-          <w:lang w:val="ro-RO"/>
-        </w:rPr>
-        <w:t>n {{AS1_ACT_DATA_EXP}}</w:t>
-      </w:r>
-      <w:r>
-        <w:rPr>
-          <w:sz w:val="28"/>
-          <w:szCs w:val="28"/>
-          <w:highlight w:val="red"/>
+          <w:b/>
+          <w:bCs/>
+          <w:sz w:val="28"/>
+          <w:szCs w:val="28"/>
+          <w:highlight w:val="magenta"/>
+          <w:lang w:val="ro-RO"/>
+        </w:rPr>
+        <w:t>n {{as1_data_exp}}</w:t>
+      </w:r>
+      <w:r>
+        <w:rPr>
+          <w:sz w:val="28"/>
+          <w:szCs w:val="28"/>
+          <w:highlight w:val="magenta"/>
           <w:lang w:val="it-IT"/>
         </w:rPr>
         <w:t>,</w:t>
@@ -1159,7 +1258,7 @@
           <w:color w:val="000000"/>
           <w:sz w:val="28"/>
           <w:szCs w:val="28"/>
-          <w:highlight w:val="red"/>
+          <w:highlight w:val="magenta"/>
         </w:rPr>
         <w:t xml:space="preserve">. </w:t>
       </w:r>
@@ -1170,18 +1269,42 @@
           <w:color w:val="000000"/>
           <w:sz w:val="28"/>
           <w:szCs w:val="28"/>
-          <w:highlight w:val="red"/>
-          <w:lang w:val="ro-RO"/>
-        </w:rPr>
-        <w:t>{{COMPANIE}}</w:t>
-      </w:r>
-      <w:r>
-        <w:rPr>
-          <w:b/>
-          <w:color w:val="000000"/>
-          <w:sz w:val="28"/>
-          <w:szCs w:val="28"/>
-          <w:highlight w:val="red"/>
+          <w:highlight w:val="magenta"/>
+          <w:lang w:val="ro-RO"/>
+        </w:rPr>
+        <w:t>{{</w:t>
+      </w:r>
+      <w:r>
+        <w:rPr>
+          <w:b/>
+          <w:bCs/>
+          <w:color w:val="000000"/>
+          <w:sz w:val="28"/>
+          <w:szCs w:val="28"/>
+          <w:highlight w:val="magenta"/>
+          <w:lang w:val="ro-RO"/>
+        </w:rPr>
+        <w:t>companie</w:t>
+      </w:r>
+      <w:r>
+        <w:rPr>
+          <w:b/>
+          <w:bCs/>
+          <w:color w:val="000000"/>
+          <w:sz w:val="28"/>
+          <w:szCs w:val="28"/>
+          <w:highlight w:val="magenta"/>
+          <w:lang w:val="ro-RO"/>
+        </w:rPr>
+        <w:t>}}</w:t>
+      </w:r>
+      <w:r>
+        <w:rPr>
+          <w:b/>
+          <w:color w:val="000000"/>
+          <w:sz w:val="28"/>
+          <w:szCs w:val="28"/>
+          <w:highlight w:val="magenta"/>
         </w:rPr>
         <w:t xml:space="preserve"> S</w:t>
       </w:r>
@@ -1427,7 +1550,7 @@
           <w:color w:val="000000"/>
           <w:sz w:val="28"/>
           <w:szCs w:val="28"/>
-          <w:highlight w:val="red"/>
+          <w:highlight w:val="magenta"/>
         </w:rPr>
         <w:t>.</w:t>
       </w:r>
@@ -1437,31 +1560,68 @@
           <w:color w:val="000000"/>
           <w:sz w:val="28"/>
           <w:szCs w:val="28"/>
-          <w:highlight w:val="red"/>
-        </w:rPr>
-        <w:t xml:space="preserve"> </w:t>
-      </w:r>
-      <w:r>
-        <w:rPr>
-          <w:b/>
-          <w:bCs/>
-          <w:color w:val="000000"/>
-          <w:sz w:val="28"/>
-          <w:szCs w:val="28"/>
-          <w:highlight w:val="red"/>
-        </w:rPr>
-        <w:t>{{REZ_DENUMIRE}}</w:t>
-      </w:r>
-      <w:r>
-        <w:rPr>
-          <w:b/>
-          <w:color w:val="000000"/>
-          <w:sz w:val="28"/>
-          <w:szCs w:val="28"/>
-          <w:highlight w:val="red"/>
+          <w:highlight w:val="magenta"/>
+        </w:rPr>
+        <w:t xml:space="preserve"> </w:t>
+      </w:r>
+      <w:r>
+        <w:rPr>
+          <w:b/>
+          <w:bCs/>
+          <w:color w:val="000000"/>
+          <w:sz w:val="28"/>
+          <w:szCs w:val="28"/>
+          <w:highlight w:val="magenta"/>
+        </w:rPr>
+        <w:t>{{</w:t>
+      </w:r>
+      <w:proofErr w:type="spellStart"/>
+      <w:r>
+        <w:rPr>
+          <w:b/>
+          <w:bCs/>
+          <w:color w:val="000000"/>
+          <w:sz w:val="28"/>
+          <w:szCs w:val="28"/>
+          <w:highlight w:val="magenta"/>
+        </w:rPr>
+        <w:t>rez_</w:t>
+      </w:r>
+      <w:proofErr w:type="gramStart"/>
+      <w:r>
+        <w:rPr>
+          <w:b/>
+          <w:bCs/>
+          <w:color w:val="000000"/>
+          <w:sz w:val="28"/>
+          <w:szCs w:val="28"/>
+          <w:highlight w:val="magenta"/>
+        </w:rPr>
+        <w:t>denum</w:t>
+      </w:r>
+      <w:proofErr w:type="spellEnd"/>
+      <w:r>
+        <w:rPr>
+          <w:b/>
+          <w:bCs/>
+          <w:color w:val="000000"/>
+          <w:sz w:val="28"/>
+          <w:szCs w:val="28"/>
+          <w:highlight w:val="magenta"/>
+        </w:rPr>
+        <w:t>}}</w:t>
+      </w:r>
+      <w:r>
+        <w:rPr>
+          <w:b/>
+          <w:color w:val="000000"/>
+          <w:sz w:val="28"/>
+          <w:szCs w:val="28"/>
+          <w:highlight w:val="magenta"/>
         </w:rPr>
         <w:t>,</w:t>
       </w:r>
+      <w:proofErr w:type="gramEnd"/>
       <w:r>
         <w:rPr>
           <w:b/>
@@ -1556,7 +1716,7 @@
           <w:color w:val="000000"/>
           <w:sz w:val="28"/>
           <w:szCs w:val="28"/>
-          <w:highlight w:val="red"/>
+          <w:highlight w:val="magenta"/>
         </w:rPr>
         <w:t>a</w:t>
       </w:r>
@@ -1568,9 +1728,44 @@
           <w:color w:val="000000"/>
           <w:sz w:val="28"/>
           <w:szCs w:val="28"/>
-          <w:highlight w:val="red"/>
-        </w:rPr>
-        <w:t xml:space="preserve"> {{LOC_SED}},</w:t>
+          <w:highlight w:val="magenta"/>
+        </w:rPr>
+        <w:t xml:space="preserve"> </w:t>
+      </w:r>
+      <w:r>
+        <w:rPr>
+          <w:b/>
+          <w:bCs/>
+          <w:color w:val="000000"/>
+          <w:sz w:val="28"/>
+          <w:szCs w:val="28"/>
+          <w:highlight w:val="magenta"/>
+        </w:rPr>
+        <w:t>{{</w:t>
+      </w:r>
+      <w:proofErr w:type="spellStart"/>
+      <w:r>
+        <w:rPr>
+          <w:b/>
+          <w:bCs/>
+          <w:color w:val="000000"/>
+          <w:sz w:val="28"/>
+          <w:szCs w:val="28"/>
+          <w:highlight w:val="magenta"/>
+        </w:rPr>
+        <w:t>loc_sed</w:t>
+      </w:r>
+      <w:proofErr w:type="spellEnd"/>
+      <w:r>
+        <w:rPr>
+          <w:b/>
+          <w:bCs/>
+          <w:color w:val="000000"/>
+          <w:sz w:val="28"/>
+          <w:szCs w:val="28"/>
+          <w:highlight w:val="magenta"/>
+        </w:rPr>
+        <w:t>}},</w:t>
       </w:r>
       <w:r>
         <w:rPr>
@@ -1589,9 +1784,33 @@
           <w:color w:val="000000"/>
           <w:sz w:val="28"/>
           <w:szCs w:val="28"/>
-          <w:highlight w:val="red"/>
-        </w:rPr>
-        <w:t>. {{STR_SED}},</w:t>
+          <w:highlight w:val="magenta"/>
+        </w:rPr>
+        <w:t>. {{</w:t>
+      </w:r>
+      <w:proofErr w:type="spellStart"/>
+      <w:r>
+        <w:rPr>
+          <w:b/>
+          <w:bCs/>
+          <w:color w:val="000000"/>
+          <w:sz w:val="28"/>
+          <w:szCs w:val="28"/>
+          <w:highlight w:val="magenta"/>
+        </w:rPr>
+        <w:t>str_sed</w:t>
+      </w:r>
+      <w:proofErr w:type="spellEnd"/>
+      <w:r>
+        <w:rPr>
+          <w:b/>
+          <w:bCs/>
+          <w:color w:val="000000"/>
+          <w:sz w:val="28"/>
+          <w:szCs w:val="28"/>
+          <w:highlight w:val="magenta"/>
+        </w:rPr>
+        <w:t>}},</w:t>
       </w:r>
       <w:r>
         <w:rPr>
@@ -1610,9 +1829,33 @@
           <w:color w:val="000000"/>
           <w:sz w:val="28"/>
           <w:szCs w:val="28"/>
-          <w:highlight w:val="red"/>
-        </w:rPr>
-        <w:t>. {{NR_SED}},</w:t>
+          <w:highlight w:val="magenta"/>
+        </w:rPr>
+        <w:t>. {{</w:t>
+      </w:r>
+      <w:proofErr w:type="spellStart"/>
+      <w:r>
+        <w:rPr>
+          <w:b/>
+          <w:bCs/>
+          <w:color w:val="000000"/>
+          <w:sz w:val="28"/>
+          <w:szCs w:val="28"/>
+          <w:highlight w:val="magenta"/>
+        </w:rPr>
+        <w:t>nr_sed</w:t>
+      </w:r>
+      <w:proofErr w:type="spellEnd"/>
+      <w:r>
+        <w:rPr>
+          <w:b/>
+          <w:bCs/>
+          <w:color w:val="000000"/>
+          <w:sz w:val="28"/>
+          <w:szCs w:val="28"/>
+          <w:highlight w:val="magenta"/>
+        </w:rPr>
+        <w:t>}},</w:t>
       </w:r>
       <w:r>
         <w:rPr>
@@ -1631,9 +1874,33 @@
           <w:color w:val="000000"/>
           <w:sz w:val="28"/>
           <w:szCs w:val="28"/>
-          <w:highlight w:val="red"/>
-        </w:rPr>
-        <w:t>. {{BL_SED}},</w:t>
+          <w:highlight w:val="magenta"/>
+        </w:rPr>
+        <w:t>. {{</w:t>
+      </w:r>
+      <w:proofErr w:type="spellStart"/>
+      <w:r>
+        <w:rPr>
+          <w:b/>
+          <w:bCs/>
+          <w:color w:val="000000"/>
+          <w:sz w:val="28"/>
+          <w:szCs w:val="28"/>
+          <w:highlight w:val="magenta"/>
+        </w:rPr>
+        <w:t>bl_sed</w:t>
+      </w:r>
+      <w:proofErr w:type="spellEnd"/>
+      <w:r>
+        <w:rPr>
+          <w:b/>
+          <w:bCs/>
+          <w:color w:val="000000"/>
+          <w:sz w:val="28"/>
+          <w:szCs w:val="28"/>
+          <w:highlight w:val="magenta"/>
+        </w:rPr>
+        <w:t>}},</w:t>
       </w:r>
       <w:r>
         <w:rPr>
@@ -1652,9 +1919,33 @@
           <w:color w:val="000000"/>
           <w:sz w:val="28"/>
           <w:szCs w:val="28"/>
-          <w:highlight w:val="red"/>
-        </w:rPr>
-        <w:t>. {{SC_SED}},</w:t>
+          <w:highlight w:val="magenta"/>
+        </w:rPr>
+        <w:t>. {{</w:t>
+      </w:r>
+      <w:proofErr w:type="spellStart"/>
+      <w:r>
+        <w:rPr>
+          <w:b/>
+          <w:bCs/>
+          <w:color w:val="000000"/>
+          <w:sz w:val="28"/>
+          <w:szCs w:val="28"/>
+          <w:highlight w:val="magenta"/>
+        </w:rPr>
+        <w:t>sc_sed</w:t>
+      </w:r>
+      <w:proofErr w:type="spellEnd"/>
+      <w:r>
+        <w:rPr>
+          <w:b/>
+          <w:bCs/>
+          <w:color w:val="000000"/>
+          <w:sz w:val="28"/>
+          <w:szCs w:val="28"/>
+          <w:highlight w:val="magenta"/>
+        </w:rPr>
+        <w:t>}},</w:t>
       </w:r>
       <w:r>
         <w:rPr>
@@ -1673,9 +1964,33 @@
           <w:color w:val="000000"/>
           <w:sz w:val="28"/>
           <w:szCs w:val="28"/>
-          <w:highlight w:val="red"/>
-        </w:rPr>
-        <w:t>. {{ET_SED}},</w:t>
+          <w:highlight w:val="magenta"/>
+        </w:rPr>
+        <w:t>. {{</w:t>
+      </w:r>
+      <w:proofErr w:type="spellStart"/>
+      <w:r>
+        <w:rPr>
+          <w:b/>
+          <w:bCs/>
+          <w:color w:val="000000"/>
+          <w:sz w:val="28"/>
+          <w:szCs w:val="28"/>
+          <w:highlight w:val="magenta"/>
+        </w:rPr>
+        <w:t>et_sed</w:t>
+      </w:r>
+      <w:proofErr w:type="spellEnd"/>
+      <w:r>
+        <w:rPr>
+          <w:b/>
+          <w:bCs/>
+          <w:color w:val="000000"/>
+          <w:sz w:val="28"/>
+          <w:szCs w:val="28"/>
+          <w:highlight w:val="magenta"/>
+        </w:rPr>
+        <w:t>}},</w:t>
       </w:r>
       <w:r>
         <w:rPr>
@@ -1694,9 +2009,33 @@
           <w:color w:val="000000"/>
           <w:sz w:val="28"/>
           <w:szCs w:val="28"/>
-          <w:highlight w:val="red"/>
-        </w:rPr>
-        <w:t>. {{AP_SED}},</w:t>
+          <w:highlight w:val="magenta"/>
+        </w:rPr>
+        <w:t>. {{</w:t>
+      </w:r>
+      <w:proofErr w:type="spellStart"/>
+      <w:r>
+        <w:rPr>
+          <w:b/>
+          <w:bCs/>
+          <w:color w:val="000000"/>
+          <w:sz w:val="28"/>
+          <w:szCs w:val="28"/>
+          <w:highlight w:val="magenta"/>
+        </w:rPr>
+        <w:t>ap_sed</w:t>
+      </w:r>
+      <w:proofErr w:type="spellEnd"/>
+      <w:r>
+        <w:rPr>
+          <w:b/>
+          <w:bCs/>
+          <w:color w:val="000000"/>
+          <w:sz w:val="28"/>
+          <w:szCs w:val="28"/>
+          <w:highlight w:val="magenta"/>
+        </w:rPr>
+        <w:t>}},</w:t>
       </w:r>
       <w:r>
         <w:rPr>
@@ -1715,29 +2054,31 @@
           <w:color w:val="000000"/>
           <w:sz w:val="28"/>
           <w:szCs w:val="28"/>
-          <w:highlight w:val="red"/>
+          <w:highlight w:val="magenta"/>
         </w:rPr>
         <w:t>a {{</w:t>
       </w:r>
-      <w:r>
-        <w:rPr>
-          <w:b/>
-          <w:bCs/>
-          <w:color w:val="000000"/>
-          <w:sz w:val="28"/>
-          <w:szCs w:val="28"/>
-          <w:highlight w:val="red"/>
-        </w:rPr>
-        <w:t>CAM_SED</w:t>
-      </w:r>
-      <w:r>
-        <w:rPr>
-          <w:b/>
-          <w:bCs/>
-          <w:color w:val="000000"/>
-          <w:sz w:val="28"/>
-          <w:szCs w:val="28"/>
-          <w:highlight w:val="red"/>
+      <w:proofErr w:type="spellStart"/>
+      <w:r>
+        <w:rPr>
+          <w:b/>
+          <w:bCs/>
+          <w:color w:val="000000"/>
+          <w:sz w:val="28"/>
+          <w:szCs w:val="28"/>
+          <w:highlight w:val="magenta"/>
+        </w:rPr>
+        <w:t>cam_sed</w:t>
+      </w:r>
+      <w:proofErr w:type="spellEnd"/>
+      <w:r>
+        <w:rPr>
+          <w:b/>
+          <w:bCs/>
+          <w:color w:val="000000"/>
+          <w:sz w:val="28"/>
+          <w:szCs w:val="28"/>
+          <w:highlight w:val="magenta"/>
         </w:rPr>
         <w:t>}},</w:t>
       </w:r>
@@ -1780,16 +2121,85 @@
           <w:color w:val="000000"/>
           <w:sz w:val="28"/>
           <w:szCs w:val="28"/>
-          <w:highlight w:val="red"/>
-        </w:rPr>
-        <w:t>r {{JUD_SED}}, {{TARA_SED}}</w:t>
-      </w:r>
-      <w:r>
-        <w:rPr>
-          <w:color w:val="000000"/>
-          <w:sz w:val="28"/>
-          <w:szCs w:val="28"/>
-          <w:highlight w:val="red"/>
+          <w:highlight w:val="magenta"/>
+        </w:rPr>
+        <w:t>r {{</w:t>
+      </w:r>
+      <w:proofErr w:type="spellStart"/>
+      <w:r>
+        <w:rPr>
+          <w:b/>
+          <w:bCs/>
+          <w:color w:val="000000"/>
+          <w:sz w:val="28"/>
+          <w:szCs w:val="28"/>
+          <w:highlight w:val="magenta"/>
+        </w:rPr>
+        <w:t>jud_sed</w:t>
+      </w:r>
+      <w:proofErr w:type="spellEnd"/>
+      <w:r>
+        <w:rPr>
+          <w:b/>
+          <w:bCs/>
+          <w:color w:val="000000"/>
+          <w:sz w:val="28"/>
+          <w:szCs w:val="28"/>
+          <w:highlight w:val="magenta"/>
+        </w:rPr>
+        <w:t>}},</w:t>
+      </w:r>
+      <w:r>
+        <w:rPr>
+          <w:b/>
+          <w:bCs/>
+          <w:color w:val="000000"/>
+          <w:sz w:val="28"/>
+          <w:szCs w:val="28"/>
+        </w:rPr>
+        <w:t xml:space="preserve"> </w:t>
+      </w:r>
+      <w:r>
+        <w:rPr>
+          <w:b/>
+          <w:bCs/>
+          <w:color w:val="000000"/>
+          <w:sz w:val="28"/>
+          <w:szCs w:val="28"/>
+          <w:highlight w:val="magenta"/>
+        </w:rPr>
+        <w:t>{{</w:t>
+      </w:r>
+      <w:proofErr w:type="spellStart"/>
+      <w:r>
+        <w:rPr>
+          <w:b/>
+          <w:bCs/>
+          <w:color w:val="000000"/>
+          <w:sz w:val="28"/>
+          <w:szCs w:val="28"/>
+          <w:highlight w:val="magenta"/>
+        </w:rPr>
+        <w:t>tara_sed</w:t>
+      </w:r>
+      <w:proofErr w:type="spellEnd"/>
+      <w:r>
+        <w:rPr>
+          <w:b/>
+          <w:bCs/>
+          <w:color w:val="000000"/>
+          <w:sz w:val="28"/>
+          <w:szCs w:val="28"/>
+          <w:highlight w:val="magenta"/>
+        </w:rPr>
+        <w:t>}}</w:t>
+      </w:r>
+      <w:r>
+        <w:rPr>
+          <w:color w:val="000000"/>
+          <w:sz w:val="28"/>
+          <w:szCs w:val="28"/>
+          <w:highlight w:val="magenta"/>
         </w:rPr>
         <w:t>,</w:t>
       </w:r>
@@ -1896,7 +2306,7 @@
           <w:color w:val="000000"/>
           <w:sz w:val="28"/>
           <w:szCs w:val="28"/>
-          <w:highlight w:val="red"/>
+          <w:highlight w:val="magenta"/>
         </w:rPr>
         <w:t>.</w:t>
       </w:r>
@@ -1906,27 +2316,27 @@
           <w:color w:val="000000"/>
           <w:sz w:val="28"/>
           <w:szCs w:val="28"/>
-          <w:highlight w:val="red"/>
-        </w:rPr>
-        <w:t xml:space="preserve"> </w:t>
-      </w:r>
-      <w:r>
-        <w:rPr>
-          <w:b/>
-          <w:bCs/>
-          <w:sz w:val="28"/>
-          <w:szCs w:val="28"/>
-          <w:highlight w:val="red"/>
-        </w:rPr>
-        <w:t>{{AS1_NUME}} {{AS1_PRENUME}}</w:t>
-      </w:r>
-      <w:r>
-        <w:rPr>
-          <w:b/>
-          <w:color w:val="000000"/>
-          <w:sz w:val="28"/>
-          <w:szCs w:val="28"/>
-          <w:highlight w:val="red"/>
+          <w:highlight w:val="magenta"/>
+        </w:rPr>
+        <w:t xml:space="preserve"> </w:t>
+      </w:r>
+      <w:r>
+        <w:rPr>
+          <w:b/>
+          <w:bCs/>
+          <w:sz w:val="28"/>
+          <w:szCs w:val="28"/>
+          <w:highlight w:val="magenta"/>
+        </w:rPr>
+        <w:t>{{as1_nume}} {{as1_prenume}}</w:t>
+      </w:r>
+      <w:r>
+        <w:rPr>
+          <w:b/>
+          <w:color w:val="000000"/>
+          <w:sz w:val="28"/>
+          <w:szCs w:val="28"/>
+          <w:highlight w:val="magenta"/>
         </w:rPr>
         <w:t>,</w:t>
       </w:r>
@@ -1955,7 +2365,7 @@
           <w:color w:val="000000"/>
           <w:sz w:val="28"/>
           <w:szCs w:val="28"/>
-          <w:highlight w:val="red"/>
+          <w:highlight w:val="magenta"/>
         </w:rPr>
         <w:t>n</w:t>
       </w:r>
@@ -1966,46 +2376,77 @@
           <w:color w:val="000000"/>
           <w:sz w:val="28"/>
           <w:szCs w:val="28"/>
-          <w:highlight w:val="red"/>
-        </w:rPr>
-        <w:t xml:space="preserve"> </w:t>
-      </w:r>
-      <w:r>
-        <w:rPr>
-          <w:sz w:val="28"/>
-          <w:szCs w:val="28"/>
-          <w:highlight w:val="red"/>
-          <w:lang w:val="ro-RO"/>
-        </w:rPr>
-        <w:t>{{AS1_CETATENIE}},</w:t>
-      </w:r>
-      <w:r>
-        <w:rPr>
-          <w:sz w:val="28"/>
-          <w:szCs w:val="28"/>
-          <w:lang w:val="ro-RO"/>
-        </w:rPr>
-        <w:t xml:space="preserve"> născut(ă) la data d</w:t>
-      </w:r>
-      <w:r>
-        <w:rPr>
-          <w:sz w:val="28"/>
-          <w:szCs w:val="28"/>
-          <w:highlight w:val="red"/>
-          <w:lang w:val="ro-RO"/>
-        </w:rPr>
-        <w:t>e {{AS1_DATA_N}} în {{AS1_LOC_N}},</w:t>
-      </w:r>
-      <w:r>
-        <w:rPr>
-          <w:sz w:val="28"/>
-          <w:szCs w:val="28"/>
-          <w:lang w:val="ro-RO"/>
-        </w:rPr>
-        <w:t xml:space="preserve"> </w:t>
-      </w:r>
-      <w:r>
-        <w:rPr>
+          <w:highlight w:val="magenta"/>
+        </w:rPr>
+        <w:t xml:space="preserve"> </w:t>
+      </w:r>
+      <w:r>
+        <w:rPr>
+          <w:b/>
+          <w:bCs/>
+          <w:sz w:val="28"/>
+          <w:szCs w:val="28"/>
+          <w:highlight w:val="magenta"/>
+          <w:lang w:val="ro-RO"/>
+        </w:rPr>
+        <w:t>{{as1_cetatean}},</w:t>
+      </w:r>
+      <w:r>
+        <w:rPr>
+          <w:b/>
+          <w:bCs/>
+          <w:sz w:val="28"/>
+          <w:szCs w:val="28"/>
+          <w:lang w:val="ro-RO"/>
+        </w:rPr>
+        <w:t xml:space="preserve"> n</w:t>
+      </w:r>
+      <w:r>
+        <w:rPr>
+          <w:rFonts w:hint="eastAsia"/>
+          <w:b/>
+          <w:bCs/>
+          <w:sz w:val="28"/>
+          <w:szCs w:val="28"/>
+          <w:lang w:val="ro-RO"/>
+        </w:rPr>
+        <w:t>ă</w:t>
+      </w:r>
+      <w:r>
+        <w:rPr>
+          <w:b/>
+          <w:bCs/>
+          <w:sz w:val="28"/>
+          <w:szCs w:val="28"/>
+          <w:lang w:val="ro-RO"/>
+        </w:rPr>
+        <w:t>scut la data d</w:t>
+      </w:r>
+      <w:r>
+        <w:rPr>
+          <w:b/>
+          <w:bCs/>
+          <w:sz w:val="28"/>
+          <w:szCs w:val="28"/>
+          <w:highlight w:val="magenta"/>
+          <w:lang w:val="ro-RO"/>
+        </w:rPr>
+        <w:t>e {{as1_data_n}} în {{as1_loc_n}},</w:t>
+      </w:r>
+      <w:r>
+        <w:rPr>
+          <w:b/>
+          <w:bCs/>
+          <w:sz w:val="28"/>
+          <w:szCs w:val="28"/>
+          <w:lang w:val="ro-RO"/>
+        </w:rPr>
+        <w:t xml:space="preserve"> </w:t>
+      </w:r>
+      <w:r>
+        <w:rPr>
+          <w:b/>
+          <w:bCs/>
           <w:sz w:val="28"/>
           <w:szCs w:val="28"/>
           <w:lang w:val="ro-RO"/>
@@ -2014,6 +2455,8 @@
       </w:r>
       <w:r>
         <w:rPr>
+          <w:b/>
+          <w:bCs/>
           <w:sz w:val="28"/>
           <w:szCs w:val="28"/>
           <w:lang w:val="ro-RO"/>
@@ -2022,50 +2465,39 @@
       </w:r>
       <w:r>
         <w:rPr>
-          <w:sz w:val="28"/>
-          <w:szCs w:val="28"/>
-          <w:highlight w:val="red"/>
-          <w:lang w:val="ro-RO"/>
-        </w:rPr>
-        <w:t>. {{AS1_JUD_N}},</w:t>
-      </w:r>
-      <w:r>
-        <w:rPr>
-          <w:sz w:val="28"/>
-          <w:szCs w:val="28"/>
-          <w:lang w:val="ro-RO"/>
-        </w:rPr>
-        <w:t xml:space="preserve"> cu domiciliul în</w:t>
-      </w:r>
-      <w:r>
-        <w:rPr>
-          <w:sz w:val="28"/>
-          <w:szCs w:val="28"/>
-          <w:lang w:val="ro-RO"/>
-        </w:rPr>
-        <w:t xml:space="preserve"> </w:t>
-      </w:r>
-      <w:r>
-        <w:rPr>
-          <w:bCs/>
-          <w:sz w:val="28"/>
-          <w:szCs w:val="28"/>
-          <w:lang w:val="ro-RO"/>
-        </w:rPr>
-        <w:t>localitate</w:t>
-      </w:r>
-      <w:r>
-        <w:rPr>
-          <w:bCs/>
-          <w:sz w:val="28"/>
-          <w:szCs w:val="28"/>
-          <w:highlight w:val="red"/>
-          <w:lang w:val="ro-RO"/>
-        </w:rPr>
-        <w:t>a {{AS1_LOC_DOM}},</w:t>
-      </w:r>
-      <w:r>
-        <w:rPr>
+          <w:b/>
+          <w:bCs/>
+          <w:sz w:val="28"/>
+          <w:szCs w:val="28"/>
+          <w:highlight w:val="magenta"/>
+          <w:lang w:val="ro-RO"/>
+        </w:rPr>
+        <w:t>. {{as1_jud_n}}, {{as1_tara_n}}, c</w:t>
+      </w:r>
+      <w:r>
+        <w:rPr>
+          <w:b/>
+          <w:bCs/>
+          <w:sz w:val="28"/>
+          <w:szCs w:val="28"/>
+          <w:lang w:val="ro-RO"/>
+        </w:rPr>
+        <w:t>u domiciliul în localitate</w:t>
+      </w:r>
+      <w:r>
+        <w:rPr>
+          <w:b/>
+          <w:bCs/>
+          <w:sz w:val="28"/>
+          <w:szCs w:val="28"/>
+          <w:highlight w:val="magenta"/>
+          <w:lang w:val="ro-RO"/>
+        </w:rPr>
+        <w:t>a {{as1_loc_dom}},</w:t>
+      </w:r>
+      <w:r>
+        <w:rPr>
+          <w:b/>
           <w:bCs/>
           <w:sz w:val="28"/>
           <w:szCs w:val="28"/>
@@ -2075,35 +2507,39 @@
       </w:r>
       <w:r>
         <w:rPr>
-          <w:bCs/>
-          <w:sz w:val="28"/>
-          <w:szCs w:val="28"/>
-          <w:highlight w:val="red"/>
+          <w:b/>
+          <w:bCs/>
+          <w:sz w:val="28"/>
+          <w:szCs w:val="28"/>
+          <w:highlight w:val="magenta"/>
           <w:lang w:val="ro-RO"/>
         </w:rPr>
         <w:t>. {{</w:t>
       </w:r>
       <w:r>
         <w:rPr>
-          <w:bCs/>
-          <w:sz w:val="28"/>
-          <w:szCs w:val="28"/>
-          <w:highlight w:val="red"/>
-        </w:rPr>
-        <w:t>AS1_STR_DOM</w:t>
-      </w:r>
-      <w:r>
-        <w:rPr>
-          <w:bCs/>
-          <w:sz w:val="28"/>
-          <w:szCs w:val="28"/>
-          <w:highlight w:val="red"/>
+          <w:b/>
+          <w:bCs/>
+          <w:sz w:val="28"/>
+          <w:szCs w:val="28"/>
+          <w:highlight w:val="magenta"/>
+        </w:rPr>
+        <w:t>as1_str_dom</w:t>
+      </w:r>
+      <w:r>
+        <w:rPr>
+          <w:b/>
+          <w:bCs/>
+          <w:sz w:val="28"/>
+          <w:szCs w:val="28"/>
+          <w:highlight w:val="magenta"/>
           <w:lang w:val="ro-RO"/>
         </w:rPr>
         <w:t>}},</w:t>
       </w:r>
       <w:r>
         <w:rPr>
+          <w:b/>
           <w:bCs/>
           <w:sz w:val="28"/>
           <w:szCs w:val="28"/>
@@ -2113,35 +2549,39 @@
       </w:r>
       <w:r>
         <w:rPr>
-          <w:bCs/>
-          <w:sz w:val="28"/>
-          <w:szCs w:val="28"/>
-          <w:highlight w:val="red"/>
+          <w:b/>
+          <w:bCs/>
+          <w:sz w:val="28"/>
+          <w:szCs w:val="28"/>
+          <w:highlight w:val="magenta"/>
           <w:lang w:val="ro-RO"/>
         </w:rPr>
         <w:t>. {{</w:t>
       </w:r>
       <w:r>
         <w:rPr>
-          <w:bCs/>
-          <w:sz w:val="28"/>
-          <w:szCs w:val="28"/>
-          <w:highlight w:val="red"/>
-        </w:rPr>
-        <w:t>AS1_NR_DOM</w:t>
-      </w:r>
-      <w:r>
-        <w:rPr>
-          <w:bCs/>
-          <w:sz w:val="28"/>
-          <w:szCs w:val="28"/>
-          <w:highlight w:val="red"/>
+          <w:b/>
+          <w:bCs/>
+          <w:sz w:val="28"/>
+          <w:szCs w:val="28"/>
+          <w:highlight w:val="magenta"/>
+        </w:rPr>
+        <w:t>as1_nr_dom</w:t>
+      </w:r>
+      <w:r>
+        <w:rPr>
+          <w:b/>
+          <w:bCs/>
+          <w:sz w:val="28"/>
+          <w:szCs w:val="28"/>
+          <w:highlight w:val="magenta"/>
           <w:lang w:val="ro-RO"/>
         </w:rPr>
         <w:t>}},</w:t>
       </w:r>
       <w:r>
         <w:rPr>
+          <w:b/>
           <w:bCs/>
           <w:sz w:val="28"/>
           <w:szCs w:val="28"/>
@@ -2151,35 +2591,39 @@
       </w:r>
       <w:r>
         <w:rPr>
-          <w:bCs/>
-          <w:sz w:val="28"/>
-          <w:szCs w:val="28"/>
-          <w:highlight w:val="red"/>
+          <w:b/>
+          <w:bCs/>
+          <w:sz w:val="28"/>
+          <w:szCs w:val="28"/>
+          <w:highlight w:val="magenta"/>
           <w:lang w:val="ro-RO"/>
         </w:rPr>
         <w:t>. {{</w:t>
       </w:r>
       <w:r>
         <w:rPr>
-          <w:bCs/>
-          <w:sz w:val="28"/>
-          <w:szCs w:val="28"/>
-          <w:highlight w:val="red"/>
-        </w:rPr>
-        <w:t>AS1_BL_DOM</w:t>
-      </w:r>
-      <w:r>
-        <w:rPr>
-          <w:bCs/>
-          <w:sz w:val="28"/>
-          <w:szCs w:val="28"/>
-          <w:highlight w:val="red"/>
+          <w:b/>
+          <w:bCs/>
+          <w:sz w:val="28"/>
+          <w:szCs w:val="28"/>
+          <w:highlight w:val="magenta"/>
+        </w:rPr>
+        <w:t>as1_bl_dom</w:t>
+      </w:r>
+      <w:r>
+        <w:rPr>
+          <w:b/>
+          <w:bCs/>
+          <w:sz w:val="28"/>
+          <w:szCs w:val="28"/>
+          <w:highlight w:val="magenta"/>
           <w:lang w:val="ro-RO"/>
         </w:rPr>
         <w:t>}},</w:t>
       </w:r>
       <w:r>
         <w:rPr>
+          <w:b/>
           <w:bCs/>
           <w:sz w:val="28"/>
           <w:szCs w:val="28"/>
@@ -2189,35 +2633,39 @@
       </w:r>
       <w:r>
         <w:rPr>
-          <w:bCs/>
-          <w:sz w:val="28"/>
-          <w:szCs w:val="28"/>
-          <w:highlight w:val="red"/>
+          <w:b/>
+          <w:bCs/>
+          <w:sz w:val="28"/>
+          <w:szCs w:val="28"/>
+          <w:highlight w:val="magenta"/>
           <w:lang w:val="ro-RO"/>
         </w:rPr>
         <w:t>. {{</w:t>
       </w:r>
       <w:r>
         <w:rPr>
-          <w:bCs/>
-          <w:sz w:val="28"/>
-          <w:szCs w:val="28"/>
-          <w:highlight w:val="red"/>
-        </w:rPr>
-        <w:t>AS1_SC_DOM</w:t>
-      </w:r>
-      <w:r>
-        <w:rPr>
-          <w:bCs/>
-          <w:sz w:val="28"/>
-          <w:szCs w:val="28"/>
-          <w:highlight w:val="red"/>
+          <w:b/>
+          <w:bCs/>
+          <w:sz w:val="28"/>
+          <w:szCs w:val="28"/>
+          <w:highlight w:val="magenta"/>
+        </w:rPr>
+        <w:t>as1_sc_dom</w:t>
+      </w:r>
+      <w:r>
+        <w:rPr>
+          <w:b/>
+          <w:bCs/>
+          <w:sz w:val="28"/>
+          <w:szCs w:val="28"/>
+          <w:highlight w:val="magenta"/>
           <w:lang w:val="ro-RO"/>
         </w:rPr>
         <w:t>}},</w:t>
       </w:r>
       <w:r>
         <w:rPr>
+          <w:b/>
           <w:bCs/>
           <w:sz w:val="28"/>
           <w:szCs w:val="28"/>
@@ -2227,35 +2675,39 @@
       </w:r>
       <w:r>
         <w:rPr>
-          <w:bCs/>
-          <w:sz w:val="28"/>
-          <w:szCs w:val="28"/>
-          <w:highlight w:val="red"/>
+          <w:b/>
+          <w:bCs/>
+          <w:sz w:val="28"/>
+          <w:szCs w:val="28"/>
+          <w:highlight w:val="magenta"/>
           <w:lang w:val="ro-RO"/>
         </w:rPr>
         <w:t>. {{</w:t>
       </w:r>
       <w:r>
         <w:rPr>
-          <w:bCs/>
-          <w:sz w:val="28"/>
-          <w:szCs w:val="28"/>
-          <w:highlight w:val="red"/>
-        </w:rPr>
-        <w:t>AS1_ET_DOM</w:t>
-      </w:r>
-      <w:r>
-        <w:rPr>
-          <w:bCs/>
-          <w:sz w:val="28"/>
-          <w:szCs w:val="28"/>
-          <w:highlight w:val="red"/>
+          <w:b/>
+          <w:bCs/>
+          <w:sz w:val="28"/>
+          <w:szCs w:val="28"/>
+          <w:highlight w:val="magenta"/>
+        </w:rPr>
+        <w:t>as1_et_dom</w:t>
+      </w:r>
+      <w:r>
+        <w:rPr>
+          <w:b/>
+          <w:bCs/>
+          <w:sz w:val="28"/>
+          <w:szCs w:val="28"/>
+          <w:highlight w:val="magenta"/>
           <w:lang w:val="ro-RO"/>
         </w:rPr>
         <w:t>}},</w:t>
       </w:r>
       <w:r>
         <w:rPr>
+          <w:b/>
           <w:bCs/>
           <w:sz w:val="28"/>
           <w:szCs w:val="28"/>
@@ -2265,35 +2717,39 @@
       </w:r>
       <w:r>
         <w:rPr>
-          <w:bCs/>
-          <w:sz w:val="28"/>
-          <w:szCs w:val="28"/>
-          <w:highlight w:val="red"/>
+          <w:b/>
+          <w:bCs/>
+          <w:sz w:val="28"/>
+          <w:szCs w:val="28"/>
+          <w:highlight w:val="magenta"/>
           <w:lang w:val="ro-RO"/>
         </w:rPr>
         <w:t>. {{</w:t>
       </w:r>
       <w:r>
         <w:rPr>
-          <w:bCs/>
-          <w:sz w:val="28"/>
-          <w:szCs w:val="28"/>
-          <w:highlight w:val="red"/>
-        </w:rPr>
-        <w:t>AS1_AP_DOM</w:t>
-      </w:r>
-      <w:r>
-        <w:rPr>
-          <w:bCs/>
-          <w:sz w:val="28"/>
-          <w:szCs w:val="28"/>
-          <w:highlight w:val="red"/>
+          <w:b/>
+          <w:bCs/>
+          <w:sz w:val="28"/>
+          <w:szCs w:val="28"/>
+          <w:highlight w:val="magenta"/>
+        </w:rPr>
+        <w:t>as1_ap_dom</w:t>
+      </w:r>
+      <w:r>
+        <w:rPr>
+          <w:b/>
+          <w:bCs/>
+          <w:sz w:val="28"/>
+          <w:szCs w:val="28"/>
+          <w:highlight w:val="magenta"/>
           <w:lang w:val="ro-RO"/>
         </w:rPr>
         <w:t>}},</w:t>
       </w:r>
       <w:r>
         <w:rPr>
+          <w:b/>
           <w:bCs/>
           <w:sz w:val="28"/>
           <w:szCs w:val="28"/>
@@ -2303,63 +2759,82 @@
       </w:r>
       <w:r>
         <w:rPr>
-          <w:bCs/>
-          <w:sz w:val="28"/>
-          <w:szCs w:val="28"/>
-          <w:highlight w:val="red"/>
+          <w:b/>
+          <w:bCs/>
+          <w:sz w:val="28"/>
+          <w:szCs w:val="28"/>
+          <w:highlight w:val="magenta"/>
           <w:lang w:val="ro-RO"/>
         </w:rPr>
         <w:t>r {{</w:t>
       </w:r>
       <w:r>
         <w:rPr>
-          <w:bCs/>
-          <w:sz w:val="28"/>
-          <w:szCs w:val="28"/>
-          <w:highlight w:val="red"/>
-        </w:rPr>
-        <w:t>AS1_JUD_DOM</w:t>
-      </w:r>
-      <w:r>
-        <w:rPr>
-          <w:bCs/>
-          <w:sz w:val="28"/>
-          <w:szCs w:val="28"/>
-          <w:highlight w:val="red"/>
-          <w:lang w:val="ro-RO"/>
-        </w:rPr>
-        <w:t>}}, {{</w:t>
-      </w:r>
-      <w:r>
-        <w:rPr>
-          <w:bCs/>
-          <w:sz w:val="28"/>
-          <w:szCs w:val="28"/>
-          <w:highlight w:val="red"/>
-        </w:rPr>
-        <w:t>AS1_TARA_DOM</w:t>
-      </w:r>
-      <w:r>
-        <w:rPr>
-          <w:bCs/>
-          <w:sz w:val="28"/>
-          <w:szCs w:val="28"/>
-          <w:highlight w:val="red"/>
-          <w:lang w:val="ro-RO"/>
-        </w:rPr>
-        <w:t>}}</w:t>
-      </w:r>
-      <w:r>
-        <w:rPr>
-          <w:sz w:val="28"/>
-          <w:szCs w:val="28"/>
-          <w:highlight w:val="red"/>
-          <w:lang w:val="ro-RO"/>
-        </w:rPr>
-        <w:t>,</w:t>
-      </w:r>
-      <w:r>
-        <w:rPr>
+          <w:b/>
+          <w:bCs/>
+          <w:sz w:val="28"/>
+          <w:szCs w:val="28"/>
+          <w:highlight w:val="magenta"/>
+        </w:rPr>
+        <w:t>as1_jud_dom</w:t>
+      </w:r>
+      <w:r>
+        <w:rPr>
+          <w:b/>
+          <w:bCs/>
+          <w:sz w:val="28"/>
+          <w:szCs w:val="28"/>
+          <w:highlight w:val="magenta"/>
+          <w:lang w:val="ro-RO"/>
+        </w:rPr>
+        <w:t>}},</w:t>
+      </w:r>
+      <w:r>
+        <w:rPr>
+          <w:b/>
+          <w:bCs/>
+          <w:sz w:val="28"/>
+          <w:szCs w:val="28"/>
+          <w:lang w:val="ro-RO"/>
+        </w:rPr>
+        <w:t xml:space="preserve"> </w:t>
+      </w:r>
+      <w:r>
+        <w:rPr>
+          <w:b/>
+          <w:bCs/>
+          <w:sz w:val="28"/>
+          <w:szCs w:val="28"/>
+          <w:highlight w:val="magenta"/>
+          <w:lang w:val="ro-RO"/>
+        </w:rPr>
+        <w:t>{{</w:t>
+      </w:r>
+      <w:r>
+        <w:rPr>
+          <w:b/>
+          <w:bCs/>
+          <w:sz w:val="28"/>
+          <w:szCs w:val="28"/>
+          <w:highlight w:val="magenta"/>
+        </w:rPr>
+        <w:t>as1_tara_dom</w:t>
+      </w:r>
+      <w:r>
+        <w:rPr>
+          <w:b/>
+          <w:bCs/>
+          <w:sz w:val="28"/>
+          <w:szCs w:val="28"/>
+          <w:highlight w:val="magenta"/>
+          <w:lang w:val="ro-RO"/>
+        </w:rPr>
+        <w:t>}},</w:t>
+      </w:r>
+      <w:r>
+        <w:rPr>
+          <w:b/>
+          <w:bCs/>
           <w:sz w:val="28"/>
           <w:szCs w:val="28"/>
           <w:lang w:val="ro-RO"/>
@@ -2368,15 +2843,19 @@
       </w:r>
       <w:r>
         <w:rPr>
-          <w:sz w:val="28"/>
-          <w:szCs w:val="28"/>
-          <w:highlight w:val="red"/>
-          <w:lang w:val="ro-RO"/>
-        </w:rPr>
-        <w:t>P {{AS1_CNP}},</w:t>
-      </w:r>
-      <w:r>
-        <w:rPr>
+          <w:b/>
+          <w:bCs/>
+          <w:sz w:val="28"/>
+          <w:szCs w:val="28"/>
+          <w:highlight w:val="magenta"/>
+          <w:lang w:val="ro-RO"/>
+        </w:rPr>
+        <w:t>P {{as1_cnp}},</w:t>
+      </w:r>
+      <w:r>
+        <w:rPr>
+          <w:b/>
+          <w:bCs/>
           <w:sz w:val="28"/>
           <w:szCs w:val="28"/>
           <w:lang w:val="ro-RO"/>
@@ -2385,15 +2864,19 @@
       </w:r>
       <w:r>
         <w:rPr>
-          <w:sz w:val="28"/>
-          <w:szCs w:val="28"/>
-          <w:highlight w:val="red"/>
-          <w:lang w:val="ro-RO"/>
-        </w:rPr>
-        <w:t>l {{AS1_ACT_IDENT}} s</w:t>
-      </w:r>
-      <w:r>
-        <w:rPr>
+          <w:b/>
+          <w:bCs/>
+          <w:sz w:val="28"/>
+          <w:szCs w:val="28"/>
+          <w:highlight w:val="magenta"/>
+          <w:lang w:val="ro-RO"/>
+        </w:rPr>
+        <w:t>l {{as1_tip_act}} s</w:t>
+      </w:r>
+      <w:r>
+        <w:rPr>
+          <w:b/>
+          <w:bCs/>
           <w:sz w:val="28"/>
           <w:szCs w:val="28"/>
           <w:lang w:val="ro-RO"/>
@@ -2402,15 +2885,19 @@
       </w:r>
       <w:r>
         <w:rPr>
-          <w:sz w:val="28"/>
-          <w:szCs w:val="28"/>
-          <w:highlight w:val="red"/>
-          <w:lang w:val="ro-RO"/>
-        </w:rPr>
-        <w:t>a {{AS1_ACT_SERIE}} n</w:t>
-      </w:r>
-      <w:r>
-        <w:rPr>
+          <w:b/>
+          <w:bCs/>
+          <w:sz w:val="28"/>
+          <w:szCs w:val="28"/>
+          <w:highlight w:val="magenta"/>
+          <w:lang w:val="ro-RO"/>
+        </w:rPr>
+        <w:t>a {{as1_serie_act}} n</w:t>
+      </w:r>
+      <w:r>
+        <w:rPr>
+          <w:b/>
+          <w:bCs/>
           <w:sz w:val="28"/>
           <w:szCs w:val="28"/>
           <w:lang w:val="ro-RO"/>
@@ -2419,15 +2906,19 @@
       </w:r>
       <w:r>
         <w:rPr>
-          <w:sz w:val="28"/>
-          <w:szCs w:val="28"/>
-          <w:highlight w:val="red"/>
-          <w:lang w:val="ro-RO"/>
-        </w:rPr>
-        <w:t>r {{AS1_ACT_NR}} e</w:t>
-      </w:r>
-      <w:r>
-        <w:rPr>
+          <w:b/>
+          <w:bCs/>
+          <w:sz w:val="28"/>
+          <w:szCs w:val="28"/>
+          <w:highlight w:val="magenta"/>
+          <w:lang w:val="ro-RO"/>
+        </w:rPr>
+        <w:t>r {{as1_nr_act}} e</w:t>
+      </w:r>
+      <w:r>
+        <w:rPr>
+          <w:b/>
+          <w:bCs/>
           <w:sz w:val="28"/>
           <w:szCs w:val="28"/>
           <w:lang w:val="ro-RO"/>
@@ -2436,15 +2927,19 @@
       </w:r>
       <w:r>
         <w:rPr>
-          <w:sz w:val="28"/>
-          <w:szCs w:val="28"/>
-          <w:highlight w:val="red"/>
-          <w:lang w:val="ro-RO"/>
-        </w:rPr>
-        <w:t>e {{AS1_ACT_ELIB_DE}},</w:t>
-      </w:r>
-      <w:r>
-        <w:rPr>
+          <w:b/>
+          <w:bCs/>
+          <w:sz w:val="28"/>
+          <w:szCs w:val="28"/>
+          <w:highlight w:val="magenta"/>
+          <w:lang w:val="ro-RO"/>
+        </w:rPr>
+        <w:t>e {{as1_act_elib_d}},</w:t>
+      </w:r>
+      <w:r>
+        <w:rPr>
+          <w:b/>
+          <w:bCs/>
           <w:sz w:val="28"/>
           <w:szCs w:val="28"/>
           <w:lang w:val="ro-RO"/>
@@ -2453,15 +2948,19 @@
       </w:r>
       <w:r>
         <w:rPr>
-          <w:sz w:val="28"/>
-          <w:szCs w:val="28"/>
-          <w:highlight w:val="red"/>
-          <w:lang w:val="ro-RO"/>
-        </w:rPr>
-        <w:t>e {{AS1_ACT_DATA_ELIB}},</w:t>
-      </w:r>
-      <w:r>
-        <w:rPr>
+          <w:b/>
+          <w:bCs/>
+          <w:sz w:val="28"/>
+          <w:szCs w:val="28"/>
+          <w:highlight w:val="magenta"/>
+          <w:lang w:val="ro-RO"/>
+        </w:rPr>
+        <w:t>e {{as1_data_elib}},</w:t>
+      </w:r>
+      <w:r>
+        <w:rPr>
+          <w:b/>
+          <w:bCs/>
           <w:sz w:val="28"/>
           <w:szCs w:val="28"/>
           <w:lang w:val="ro-RO"/>
@@ -2470,19 +2969,21 @@
       </w:r>
       <w:r>
         <w:rPr>
-          <w:sz w:val="28"/>
-          <w:szCs w:val="28"/>
-          <w:highlight w:val="red"/>
-          <w:lang w:val="ro-RO"/>
-        </w:rPr>
-        <w:t>n {{AS1_ACT_DATA_EXP}}</w:t>
-      </w:r>
-      <w:r>
-        <w:rPr>
-          <w:color w:val="000000"/>
-          <w:sz w:val="28"/>
-          <w:szCs w:val="28"/>
-          <w:highlight w:val="red"/>
+          <w:b/>
+          <w:bCs/>
+          <w:sz w:val="28"/>
+          <w:szCs w:val="28"/>
+          <w:highlight w:val="magenta"/>
+          <w:lang w:val="ro-RO"/>
+        </w:rPr>
+        <w:t>n {{as1_data_exp}}</w:t>
+      </w:r>
+      <w:r>
+        <w:rPr>
+          <w:color w:val="000000"/>
+          <w:sz w:val="28"/>
+          <w:szCs w:val="28"/>
+          <w:highlight w:val="magenta"/>
         </w:rPr>
         <w:t>,</w:t>
       </w:r>
@@ -2980,7 +3481,7 @@
           <w:color w:val="000000"/>
           <w:sz w:val="28"/>
           <w:szCs w:val="28"/>
-          <w:highlight w:val="red"/>
+          <w:highlight w:val="magenta"/>
           <w:u w:val="single"/>
         </w:rPr>
         <w:t>i</w:t>
@@ -2993,7 +3494,7 @@
           <w:color w:val="000000"/>
           <w:sz w:val="28"/>
           <w:szCs w:val="28"/>
-          <w:highlight w:val="red"/>
+          <w:highlight w:val="magenta"/>
           <w:u w:val="single"/>
         </w:rPr>
         <w:t xml:space="preserve"> </w:t>
@@ -3004,29 +3505,31 @@
           <w:color w:val="000000"/>
           <w:sz w:val="28"/>
           <w:szCs w:val="28"/>
-          <w:highlight w:val="red"/>
+          <w:highlight w:val="magenta"/>
           <w:u w:val="single"/>
         </w:rPr>
         <w:t>{{</w:t>
       </w:r>
-      <w:r>
-        <w:rPr>
-          <w:b/>
-          <w:color w:val="000000"/>
-          <w:sz w:val="28"/>
-          <w:szCs w:val="28"/>
-          <w:highlight w:val="red"/>
+      <w:proofErr w:type="spellStart"/>
+      <w:r>
+        <w:rPr>
+          <w:b/>
+          <w:color w:val="000000"/>
+          <w:sz w:val="28"/>
+          <w:szCs w:val="28"/>
+          <w:highlight w:val="magenta"/>
           <w:u w:val="single"/>
         </w:rPr>
-        <w:t>CAM_SED</w:t>
-      </w:r>
-      <w:r>
-        <w:rPr>
-          <w:b/>
-          <w:color w:val="000000"/>
-          <w:sz w:val="28"/>
-          <w:szCs w:val="28"/>
-          <w:highlight w:val="red"/>
+        <w:t>cam_sed</w:t>
+      </w:r>
+      <w:proofErr w:type="spellEnd"/>
+      <w:r>
+        <w:rPr>
+          <w:b/>
+          <w:color w:val="000000"/>
+          <w:sz w:val="28"/>
+          <w:szCs w:val="28"/>
+          <w:highlight w:val="magenta"/>
           <w:u w:val="single"/>
         </w:rPr>
         <w:t>}}</w:t>
@@ -3037,7 +3540,7 @@
           <w:color w:val="000000"/>
           <w:sz w:val="28"/>
           <w:szCs w:val="28"/>
-          <w:highlight w:val="red"/>
+          <w:highlight w:val="magenta"/>
           <w:u w:val="single"/>
         </w:rPr>
         <w:t xml:space="preserve"> d</w:t>
@@ -3134,7 +3637,6 @@
           <w:color w:val="000000"/>
           <w:sz w:val="28"/>
           <w:szCs w:val="28"/>
-          <w:highlight w:val="yellow"/>
         </w:rPr>
         <w:t>locatitate</w:t>
       </w:r>
@@ -3145,7 +3647,7 @@
           <w:color w:val="000000"/>
           <w:sz w:val="28"/>
           <w:szCs w:val="28"/>
-          <w:highlight w:val="red"/>
+          <w:highlight w:val="magenta"/>
         </w:rPr>
         <w:t>a</w:t>
       </w:r>
@@ -3157,64 +3659,86 @@
           <w:color w:val="000000"/>
           <w:sz w:val="28"/>
           <w:szCs w:val="28"/>
-          <w:highlight w:val="red"/>
-        </w:rPr>
-        <w:t xml:space="preserve"> {{LOC_SED}},</w:t>
-      </w:r>
-      <w:r>
-        <w:rPr>
-          <w:b/>
-          <w:bCs/>
-          <w:color w:val="000000"/>
-          <w:sz w:val="28"/>
-          <w:szCs w:val="28"/>
-          <w:highlight w:val="yellow"/>
-        </w:rPr>
-        <w:t xml:space="preserve"> </w:t>
-      </w:r>
-      <w:proofErr w:type="gramStart"/>
-      <w:r>
-        <w:rPr>
-          <w:b/>
-          <w:bCs/>
-          <w:color w:val="000000"/>
-          <w:sz w:val="28"/>
-          <w:szCs w:val="28"/>
-          <w:highlight w:val="yellow"/>
-        </w:rPr>
-        <w:t>str</w:t>
-      </w:r>
-      <w:r>
-        <w:rPr>
-          <w:b/>
-          <w:bCs/>
-          <w:color w:val="000000"/>
-          <w:sz w:val="28"/>
-          <w:szCs w:val="28"/>
-          <w:highlight w:val="red"/>
-        </w:rPr>
-        <w:t>. {</w:t>
-      </w:r>
-      <w:proofErr w:type="gramEnd"/>
-      <w:r>
-        <w:rPr>
-          <w:b/>
-          <w:bCs/>
-          <w:color w:val="000000"/>
-          <w:sz w:val="28"/>
-          <w:szCs w:val="28"/>
-          <w:highlight w:val="red"/>
-        </w:rPr>
-        <w:t>{STR_SED}},</w:t>
-      </w:r>
-      <w:r>
-        <w:rPr>
-          <w:b/>
-          <w:bCs/>
-          <w:color w:val="000000"/>
-          <w:sz w:val="28"/>
-          <w:szCs w:val="28"/>
-          <w:highlight w:val="yellow"/>
+          <w:highlight w:val="magenta"/>
+        </w:rPr>
+        <w:t xml:space="preserve"> {{</w:t>
+      </w:r>
+      <w:proofErr w:type="spellStart"/>
+      <w:r>
+        <w:rPr>
+          <w:b/>
+          <w:bCs/>
+          <w:color w:val="000000"/>
+          <w:sz w:val="28"/>
+          <w:szCs w:val="28"/>
+          <w:highlight w:val="magenta"/>
+        </w:rPr>
+        <w:t>loc_sed</w:t>
+      </w:r>
+      <w:proofErr w:type="spellEnd"/>
+      <w:r>
+        <w:rPr>
+          <w:b/>
+          <w:bCs/>
+          <w:color w:val="000000"/>
+          <w:sz w:val="28"/>
+          <w:szCs w:val="28"/>
+          <w:highlight w:val="magenta"/>
+        </w:rPr>
+        <w:t>}},</w:t>
+      </w:r>
+      <w:r>
+        <w:rPr>
+          <w:b/>
+          <w:bCs/>
+          <w:color w:val="000000"/>
+          <w:sz w:val="28"/>
+          <w:szCs w:val="28"/>
+        </w:rPr>
+        <w:t xml:space="preserve"> str</w:t>
+      </w:r>
+      <w:r>
+        <w:rPr>
+          <w:b/>
+          <w:bCs/>
+          <w:color w:val="000000"/>
+          <w:sz w:val="28"/>
+          <w:szCs w:val="28"/>
+          <w:highlight w:val="magenta"/>
+        </w:rPr>
+        <w:t>. {{</w:t>
+      </w:r>
+      <w:proofErr w:type="spellStart"/>
+      <w:r>
+        <w:rPr>
+          <w:b/>
+          <w:bCs/>
+          <w:color w:val="000000"/>
+          <w:sz w:val="28"/>
+          <w:szCs w:val="28"/>
+          <w:highlight w:val="magenta"/>
+        </w:rPr>
+        <w:t>str_sed</w:t>
+      </w:r>
+      <w:proofErr w:type="spellEnd"/>
+      <w:r>
+        <w:rPr>
+          <w:b/>
+          <w:bCs/>
+          <w:color w:val="000000"/>
+          <w:sz w:val="28"/>
+          <w:szCs w:val="28"/>
+          <w:highlight w:val="magenta"/>
+        </w:rPr>
+        <w:t>}},</w:t>
+      </w:r>
+      <w:r>
+        <w:rPr>
+          <w:b/>
+          <w:bCs/>
+          <w:color w:val="000000"/>
+          <w:sz w:val="28"/>
+          <w:szCs w:val="28"/>
         </w:rPr>
         <w:t xml:space="preserve"> nr</w:t>
       </w:r>
@@ -3225,18 +3749,41 @@
           <w:color w:val="000000"/>
           <w:sz w:val="28"/>
           <w:szCs w:val="28"/>
-          <w:highlight w:val="red"/>
-        </w:rPr>
-        <w:t>. {{NR_SED}},</w:t>
-      </w:r>
-      <w:r>
-        <w:rPr>
-          <w:b/>
-          <w:bCs/>
-          <w:color w:val="000000"/>
-          <w:sz w:val="28"/>
-          <w:szCs w:val="28"/>
-          <w:highlight w:val="yellow"/>
+          <w:highlight w:val="magenta"/>
+        </w:rPr>
+        <w:t>. {{</w:t>
+      </w:r>
+      <w:proofErr w:type="spellStart"/>
+      <w:r>
+        <w:rPr>
+          <w:b/>
+          <w:bCs/>
+          <w:color w:val="000000"/>
+          <w:sz w:val="28"/>
+          <w:szCs w:val="28"/>
+          <w:highlight w:val="magenta"/>
+        </w:rPr>
+        <w:t>nr_sed</w:t>
+      </w:r>
+      <w:proofErr w:type="spellEnd"/>
+      <w:r>
+        <w:rPr>
+          <w:b/>
+          <w:bCs/>
+          <w:color w:val="000000"/>
+          <w:sz w:val="28"/>
+          <w:szCs w:val="28"/>
+          <w:highlight w:val="magenta"/>
+        </w:rPr>
+        <w:t>}},</w:t>
+      </w:r>
+      <w:r>
+        <w:rPr>
+          <w:b/>
+          <w:bCs/>
+          <w:color w:val="000000"/>
+          <w:sz w:val="28"/>
+          <w:szCs w:val="28"/>
         </w:rPr>
         <w:t xml:space="preserve"> bl</w:t>
       </w:r>
@@ -3247,30 +3794,41 @@
           <w:color w:val="000000"/>
           <w:sz w:val="28"/>
           <w:szCs w:val="28"/>
-          <w:highlight w:val="red"/>
-        </w:rPr>
-        <w:t xml:space="preserve">. </w:t>
-      </w:r>
-      <w:r>
-        <w:rPr>
-          <w:b/>
-          <w:bCs/>
-          <w:color w:val="000000"/>
-          <w:sz w:val="28"/>
-          <w:szCs w:val="28"/>
-          <w:highlight w:val="red"/>
-        </w:rPr>
-        <w:lastRenderedPageBreak/>
-        <w:t>{{BL_SED}},</w:t>
-      </w:r>
-      <w:r>
-        <w:rPr>
-          <w:b/>
-          <w:bCs/>
-          <w:color w:val="000000"/>
-          <w:sz w:val="28"/>
-          <w:szCs w:val="28"/>
-          <w:highlight w:val="yellow"/>
+          <w:highlight w:val="magenta"/>
+        </w:rPr>
+        <w:t>. {{</w:t>
+      </w:r>
+      <w:proofErr w:type="spellStart"/>
+      <w:r>
+        <w:rPr>
+          <w:b/>
+          <w:bCs/>
+          <w:color w:val="000000"/>
+          <w:sz w:val="28"/>
+          <w:szCs w:val="28"/>
+          <w:highlight w:val="magenta"/>
+        </w:rPr>
+        <w:t>bl_sed</w:t>
+      </w:r>
+      <w:proofErr w:type="spellEnd"/>
+      <w:r>
+        <w:rPr>
+          <w:b/>
+          <w:bCs/>
+          <w:color w:val="000000"/>
+          <w:sz w:val="28"/>
+          <w:szCs w:val="28"/>
+          <w:highlight w:val="magenta"/>
+        </w:rPr>
+        <w:t>}},</w:t>
+      </w:r>
+      <w:r>
+        <w:rPr>
+          <w:b/>
+          <w:bCs/>
+          <w:color w:val="000000"/>
+          <w:sz w:val="28"/>
+          <w:szCs w:val="28"/>
         </w:rPr>
         <w:t xml:space="preserve"> sc</w:t>
       </w:r>
@@ -3281,18 +3839,41 @@
           <w:color w:val="000000"/>
           <w:sz w:val="28"/>
           <w:szCs w:val="28"/>
-          <w:highlight w:val="red"/>
-        </w:rPr>
-        <w:t>. {{SC_SED}},</w:t>
-      </w:r>
-      <w:r>
-        <w:rPr>
-          <w:b/>
-          <w:bCs/>
-          <w:color w:val="000000"/>
-          <w:sz w:val="28"/>
-          <w:szCs w:val="28"/>
-          <w:highlight w:val="yellow"/>
+          <w:highlight w:val="magenta"/>
+        </w:rPr>
+        <w:t>. {{</w:t>
+      </w:r>
+      <w:proofErr w:type="spellStart"/>
+      <w:r>
+        <w:rPr>
+          <w:b/>
+          <w:bCs/>
+          <w:color w:val="000000"/>
+          <w:sz w:val="28"/>
+          <w:szCs w:val="28"/>
+          <w:highlight w:val="magenta"/>
+        </w:rPr>
+        <w:t>sc_sed</w:t>
+      </w:r>
+      <w:proofErr w:type="spellEnd"/>
+      <w:r>
+        <w:rPr>
+          <w:b/>
+          <w:bCs/>
+          <w:color w:val="000000"/>
+          <w:sz w:val="28"/>
+          <w:szCs w:val="28"/>
+          <w:highlight w:val="magenta"/>
+        </w:rPr>
+        <w:t>}},</w:t>
+      </w:r>
+      <w:r>
+        <w:rPr>
+          <w:b/>
+          <w:bCs/>
+          <w:color w:val="000000"/>
+          <w:sz w:val="28"/>
+          <w:szCs w:val="28"/>
         </w:rPr>
         <w:t xml:space="preserve"> et</w:t>
       </w:r>
@@ -3303,18 +3884,41 @@
           <w:color w:val="000000"/>
           <w:sz w:val="28"/>
           <w:szCs w:val="28"/>
-          <w:highlight w:val="red"/>
-        </w:rPr>
-        <w:t>. {{ET_SED}},</w:t>
-      </w:r>
-      <w:r>
-        <w:rPr>
-          <w:b/>
-          <w:bCs/>
-          <w:color w:val="000000"/>
-          <w:sz w:val="28"/>
-          <w:szCs w:val="28"/>
-          <w:highlight w:val="yellow"/>
+          <w:highlight w:val="magenta"/>
+        </w:rPr>
+        <w:t>. {{</w:t>
+      </w:r>
+      <w:proofErr w:type="spellStart"/>
+      <w:r>
+        <w:rPr>
+          <w:b/>
+          <w:bCs/>
+          <w:color w:val="000000"/>
+          <w:sz w:val="28"/>
+          <w:szCs w:val="28"/>
+          <w:highlight w:val="magenta"/>
+        </w:rPr>
+        <w:t>et_sed</w:t>
+      </w:r>
+      <w:proofErr w:type="spellEnd"/>
+      <w:r>
+        <w:rPr>
+          <w:b/>
+          <w:bCs/>
+          <w:color w:val="000000"/>
+          <w:sz w:val="28"/>
+          <w:szCs w:val="28"/>
+          <w:highlight w:val="magenta"/>
+        </w:rPr>
+        <w:t>}},</w:t>
+      </w:r>
+      <w:r>
+        <w:rPr>
+          <w:b/>
+          <w:bCs/>
+          <w:color w:val="000000"/>
+          <w:sz w:val="28"/>
+          <w:szCs w:val="28"/>
         </w:rPr>
         <w:t xml:space="preserve"> ap</w:t>
       </w:r>
@@ -3325,30 +3929,52 @@
           <w:color w:val="000000"/>
           <w:sz w:val="28"/>
           <w:szCs w:val="28"/>
-          <w:highlight w:val="red"/>
-        </w:rPr>
-        <w:t>. {{AP_SED}},</w:t>
-      </w:r>
-      <w:r>
-        <w:rPr>
-          <w:b/>
-          <w:bCs/>
-          <w:color w:val="000000"/>
-          <w:sz w:val="28"/>
-          <w:szCs w:val="28"/>
-          <w:highlight w:val="yellow"/>
-        </w:rPr>
-        <w:t xml:space="preserve"> </w:t>
-      </w:r>
-      <w:proofErr w:type="spellStart"/>
-      <w:r>
-        <w:rPr>
-          <w:b/>
-          <w:bCs/>
-          <w:color w:val="000000"/>
-          <w:sz w:val="28"/>
-          <w:szCs w:val="28"/>
-          <w:highlight w:val="yellow"/>
+          <w:highlight w:val="magenta"/>
+        </w:rPr>
+        <w:t>. {{</w:t>
+      </w:r>
+      <w:proofErr w:type="spellStart"/>
+      <w:r>
+        <w:rPr>
+          <w:b/>
+          <w:bCs/>
+          <w:color w:val="000000"/>
+          <w:sz w:val="28"/>
+          <w:szCs w:val="28"/>
+          <w:highlight w:val="magenta"/>
+        </w:rPr>
+        <w:t>ap_sed</w:t>
+      </w:r>
+      <w:proofErr w:type="spellEnd"/>
+      <w:r>
+        <w:rPr>
+          <w:b/>
+          <w:bCs/>
+          <w:color w:val="000000"/>
+          <w:sz w:val="28"/>
+          <w:szCs w:val="28"/>
+          <w:highlight w:val="magenta"/>
+        </w:rPr>
+        <w:t>}},</w:t>
+      </w:r>
+      <w:r>
+        <w:rPr>
+          <w:b/>
+          <w:bCs/>
+          <w:color w:val="000000"/>
+          <w:sz w:val="28"/>
+          <w:szCs w:val="28"/>
+        </w:rPr>
+        <w:t xml:space="preserve"> </w:t>
+      </w:r>
+      <w:proofErr w:type="spellStart"/>
+      <w:r>
+        <w:rPr>
+          <w:b/>
+          <w:bCs/>
+          <w:color w:val="000000"/>
+          <w:sz w:val="28"/>
+          <w:szCs w:val="28"/>
         </w:rPr>
         <w:t>județ</w:t>
       </w:r>
@@ -3360,7 +3986,6 @@
           <w:color w:val="000000"/>
           <w:sz w:val="28"/>
           <w:szCs w:val="28"/>
-          <w:highlight w:val="yellow"/>
         </w:rPr>
         <w:t>/secto</w:t>
       </w:r>
@@ -3371,17 +3996,86 @@
           <w:color w:val="000000"/>
           <w:sz w:val="28"/>
           <w:szCs w:val="28"/>
-          <w:highlight w:val="red"/>
-        </w:rPr>
-        <w:t>r {{JUD_SED}}, {{TARA_SED}}</w:t>
-      </w:r>
-      <w:r>
-        <w:rPr>
-          <w:b/>
-          <w:color w:val="000000"/>
-          <w:sz w:val="28"/>
-          <w:szCs w:val="28"/>
-          <w:highlight w:val="red"/>
+          <w:highlight w:val="magenta"/>
+        </w:rPr>
+        <w:t>r {{</w:t>
+      </w:r>
+      <w:proofErr w:type="spellStart"/>
+      <w:r>
+        <w:rPr>
+          <w:b/>
+          <w:bCs/>
+          <w:color w:val="000000"/>
+          <w:sz w:val="28"/>
+          <w:szCs w:val="28"/>
+          <w:highlight w:val="magenta"/>
+        </w:rPr>
+        <w:t>jud_sed</w:t>
+      </w:r>
+      <w:proofErr w:type="spellEnd"/>
+      <w:r>
+        <w:rPr>
+          <w:b/>
+          <w:bCs/>
+          <w:color w:val="000000"/>
+          <w:sz w:val="28"/>
+          <w:szCs w:val="28"/>
+          <w:highlight w:val="magenta"/>
+        </w:rPr>
+        <w:t>}},</w:t>
+      </w:r>
+      <w:r>
+        <w:rPr>
+          <w:b/>
+          <w:bCs/>
+          <w:color w:val="000000"/>
+          <w:sz w:val="28"/>
+          <w:szCs w:val="28"/>
+        </w:rPr>
+        <w:t xml:space="preserve"> </w:t>
+      </w:r>
+      <w:r>
+        <w:rPr>
+          <w:b/>
+          <w:bCs/>
+          <w:color w:val="000000"/>
+          <w:sz w:val="28"/>
+          <w:szCs w:val="28"/>
+          <w:highlight w:val="magenta"/>
+        </w:rPr>
+        <w:t>{{</w:t>
+      </w:r>
+      <w:proofErr w:type="spellStart"/>
+      <w:r>
+        <w:rPr>
+          <w:b/>
+          <w:bCs/>
+          <w:color w:val="000000"/>
+          <w:sz w:val="28"/>
+          <w:szCs w:val="28"/>
+          <w:highlight w:val="magenta"/>
+        </w:rPr>
+        <w:t>tara_sed</w:t>
+      </w:r>
+      <w:proofErr w:type="spellEnd"/>
+      <w:r>
+        <w:rPr>
+          <w:b/>
+          <w:bCs/>
+          <w:color w:val="000000"/>
+          <w:sz w:val="28"/>
+          <w:szCs w:val="28"/>
+          <w:highlight w:val="magenta"/>
+        </w:rPr>
+        <w:t>}}</w:t>
+      </w:r>
+      <w:r>
+        <w:rPr>
+          <w:b/>
+          <w:color w:val="000000"/>
+          <w:sz w:val="28"/>
+          <w:szCs w:val="28"/>
+          <w:highlight w:val="magenta"/>
         </w:rPr>
         <w:t>,</w:t>
       </w:r>
@@ -3592,6 +4286,7 @@
           <w:sz w:val="28"/>
           <w:szCs w:val="28"/>
         </w:rPr>
+        <w:lastRenderedPageBreak/>
         <w:t>Pre</w:t>
       </w:r>
       <w:r>
@@ -3677,7 +4372,7 @@
           <w:color w:val="000000"/>
           <w:sz w:val="28"/>
           <w:szCs w:val="28"/>
-          <w:highlight w:val="red"/>
+          <w:highlight w:val="magenta"/>
         </w:rPr>
         <w:t xml:space="preserve">e </w:t>
       </w:r>
@@ -3687,27 +4382,29 @@
           <w:color w:val="000000"/>
           <w:sz w:val="28"/>
           <w:szCs w:val="28"/>
-          <w:highlight w:val="red"/>
+          <w:highlight w:val="magenta"/>
         </w:rPr>
         <w:t>{{</w:t>
       </w:r>
-      <w:r>
-        <w:rPr>
-          <w:b/>
-          <w:color w:val="000000"/>
-          <w:sz w:val="28"/>
-          <w:szCs w:val="28"/>
-          <w:highlight w:val="red"/>
-        </w:rPr>
-        <w:t>ANI_COMODAT</w:t>
-      </w:r>
-      <w:r>
-        <w:rPr>
-          <w:b/>
-          <w:color w:val="000000"/>
-          <w:sz w:val="28"/>
-          <w:szCs w:val="28"/>
-          <w:highlight w:val="red"/>
+      <w:proofErr w:type="spellStart"/>
+      <w:r>
+        <w:rPr>
+          <w:b/>
+          <w:color w:val="000000"/>
+          <w:sz w:val="28"/>
+          <w:szCs w:val="28"/>
+          <w:highlight w:val="magenta"/>
+        </w:rPr>
+        <w:t>per_comod</w:t>
+      </w:r>
+      <w:proofErr w:type="spellEnd"/>
+      <w:r>
+        <w:rPr>
+          <w:b/>
+          <w:color w:val="000000"/>
+          <w:sz w:val="28"/>
+          <w:szCs w:val="28"/>
+          <w:highlight w:val="magenta"/>
         </w:rPr>
         <w:t>}}</w:t>
       </w:r>
@@ -3717,7 +4414,7 @@
           <w:color w:val="000000"/>
           <w:sz w:val="28"/>
           <w:szCs w:val="28"/>
-          <w:highlight w:val="red"/>
+          <w:highlight w:val="magenta"/>
         </w:rPr>
         <w:t xml:space="preserve"> d</w:t>
       </w:r>
@@ -3775,7 +4472,7 @@
           <w:color w:val="000000"/>
           <w:sz w:val="28"/>
           <w:szCs w:val="28"/>
-          <w:highlight w:val="red"/>
+          <w:highlight w:val="magenta"/>
         </w:rPr>
         <w:t xml:space="preserve">n </w:t>
       </w:r>
@@ -3785,17 +4482,17 @@
           <w:color w:val="000000"/>
           <w:sz w:val="28"/>
           <w:szCs w:val="28"/>
-          <w:highlight w:val="red"/>
-        </w:rPr>
-        <w:t xml:space="preserve"> </w:t>
-      </w:r>
-      <w:r>
-        <w:rPr>
-          <w:b/>
-          <w:color w:val="000000"/>
-          <w:sz w:val="28"/>
-          <w:szCs w:val="28"/>
-          <w:highlight w:val="red"/>
+          <w:highlight w:val="magenta"/>
+        </w:rPr>
+        <w:t xml:space="preserve"> </w:t>
+      </w:r>
+      <w:r>
+        <w:rPr>
+          <w:b/>
+          <w:color w:val="000000"/>
+          <w:sz w:val="28"/>
+          <w:szCs w:val="28"/>
+          <w:highlight w:val="magenta"/>
         </w:rPr>
         <w:t>{</w:t>
       </w:r>
@@ -3806,17 +4503,39 @@
           <w:color w:val="000000"/>
           <w:sz w:val="28"/>
           <w:szCs w:val="28"/>
-          <w:highlight w:val="red"/>
-        </w:rPr>
-        <w:t>{DZ1}}{{DZ2}}.{{DL1}}{{DL2}}.{{DA1}}{{DA2}}{{DA3}}{{DA4}}</w:t>
-      </w:r>
-      <w:r>
-        <w:rPr>
-          <w:b/>
-          <w:color w:val="000000"/>
-          <w:sz w:val="28"/>
-          <w:szCs w:val="28"/>
-          <w:highlight w:val="red"/>
+          <w:highlight w:val="magenta"/>
+        </w:rPr>
+        <w:t>{</w:t>
+      </w:r>
+      <w:proofErr w:type="spellStart"/>
+      <w:r>
+        <w:rPr>
+          <w:b/>
+          <w:color w:val="000000"/>
+          <w:sz w:val="28"/>
+          <w:szCs w:val="28"/>
+          <w:highlight w:val="magenta"/>
+        </w:rPr>
+        <w:t>data_semn</w:t>
+      </w:r>
+      <w:proofErr w:type="spellEnd"/>
+      <w:r>
+        <w:rPr>
+          <w:b/>
+          <w:color w:val="000000"/>
+          <w:sz w:val="28"/>
+          <w:szCs w:val="28"/>
+          <w:highlight w:val="magenta"/>
+        </w:rPr>
+        <w:t>}}</w:t>
+      </w:r>
+      <w:r>
+        <w:rPr>
+          <w:b/>
+          <w:color w:val="000000"/>
+          <w:sz w:val="28"/>
+          <w:szCs w:val="28"/>
+          <w:highlight w:val="magenta"/>
         </w:rPr>
         <w:t>.</w:t>
       </w:r>
@@ -4034,25 +4753,7 @@
           <w:sz w:val="28"/>
           <w:szCs w:val="28"/>
         </w:rPr>
-        <w:t xml:space="preserve"> cu </w:t>
-      </w:r>
-      <w:proofErr w:type="spellStart"/>
-      <w:r>
-        <w:rPr>
-          <w:color w:val="000000"/>
-          <w:sz w:val="28"/>
-          <w:szCs w:val="28"/>
-        </w:rPr>
-        <w:t>cel</w:t>
-      </w:r>
-      <w:proofErr w:type="spellEnd"/>
-      <w:r>
-        <w:rPr>
-          <w:color w:val="000000"/>
-          <w:sz w:val="28"/>
-          <w:szCs w:val="28"/>
-        </w:rPr>
-        <w:t xml:space="preserve"> </w:t>
+        <w:t xml:space="preserve"> cu cel </w:t>
       </w:r>
       <w:proofErr w:type="spellStart"/>
       <w:r>
@@ -5327,263 +6028,7 @@
     <w:p>
       <w:pPr>
         <w:rPr>
-          <w:color w:val="000000"/>
-          <w:sz w:val="28"/>
-          <w:szCs w:val="28"/>
-        </w:rPr>
-      </w:pPr>
-      <w:r>
-        <w:rPr>
-          <w:b/>
-          <w:color w:val="000000"/>
-          <w:sz w:val="28"/>
-          <w:szCs w:val="28"/>
-        </w:rPr>
-        <w:t>COMODAN</w:t>
-      </w:r>
-      <w:r>
-        <w:rPr>
-          <w:b/>
-          <w:color w:val="000000"/>
-          <w:sz w:val="28"/>
-          <w:szCs w:val="28"/>
-        </w:rPr>
-        <w:t>T</w:t>
-      </w:r>
-      <w:r>
-        <w:rPr>
-          <w:b/>
-          <w:color w:val="000000"/>
-          <w:sz w:val="28"/>
-          <w:szCs w:val="28"/>
-        </w:rPr>
-        <w:t>,</w:t>
-      </w:r>
-      <w:r>
-        <w:rPr>
-          <w:b/>
-          <w:color w:val="000000"/>
-          <w:sz w:val="28"/>
-          <w:szCs w:val="28"/>
-        </w:rPr>
-        <w:tab/>
-      </w:r>
-      <w:r>
-        <w:rPr>
-          <w:b/>
-          <w:color w:val="000000"/>
-          <w:sz w:val="28"/>
-          <w:szCs w:val="28"/>
-        </w:rPr>
-        <w:tab/>
-      </w:r>
-      <w:r>
-        <w:rPr>
-          <w:b/>
-          <w:color w:val="000000"/>
-          <w:sz w:val="28"/>
-          <w:szCs w:val="28"/>
-        </w:rPr>
-        <w:tab/>
-      </w:r>
-      <w:r>
-        <w:rPr>
-          <w:b/>
-          <w:color w:val="000000"/>
-          <w:sz w:val="28"/>
-          <w:szCs w:val="28"/>
-        </w:rPr>
-        <w:tab/>
-      </w:r>
-      <w:r>
-        <w:rPr>
-          <w:b/>
-          <w:color w:val="000000"/>
-          <w:sz w:val="28"/>
-          <w:szCs w:val="28"/>
-        </w:rPr>
-        <w:tab/>
-      </w:r>
-    </w:p>
-    <w:p>
-      <w:pPr>
-        <w:jc w:val="right"/>
-        <w:rPr>
-          <w:color w:val="000000"/>
-          <w:sz w:val="28"/>
-          <w:szCs w:val="28"/>
-        </w:rPr>
-      </w:pPr>
-      <w:r>
-        <w:rPr>
-          <w:b/>
-          <w:color w:val="000000"/>
-          <w:sz w:val="28"/>
-          <w:szCs w:val="28"/>
-        </w:rPr>
-        <w:t xml:space="preserve"> </w:t>
-      </w:r>
-      <w:r>
-        <w:rPr>
-          <w:b/>
-          <w:color w:val="000000"/>
-          <w:sz w:val="28"/>
-          <w:szCs w:val="28"/>
-        </w:rPr>
-        <w:tab/>
-      </w:r>
-      <w:r>
-        <w:rPr>
-          <w:b/>
-          <w:color w:val="000000"/>
-          <w:sz w:val="28"/>
-          <w:szCs w:val="28"/>
-        </w:rPr>
-        <w:t>                                                     </w:t>
-      </w:r>
-      <w:r>
-        <w:rPr>
-          <w:b/>
-          <w:color w:val="000000"/>
-          <w:sz w:val="28"/>
-          <w:szCs w:val="28"/>
-        </w:rPr>
-        <w:t>COMODATAR</w:t>
-      </w:r>
-      <w:r>
-        <w:rPr>
-          <w:b/>
-          <w:color w:val="000000"/>
-          <w:sz w:val="28"/>
-          <w:szCs w:val="28"/>
-        </w:rPr>
-        <w:t>,</w:t>
-      </w:r>
-    </w:p>
-    <w:p>
-      <w:pPr>
-        <w:tabs>
-          <w:tab w:val="left" w:pos="7425"/>
-        </w:tabs>
-        <w:rPr>
-          <w:b/>
-          <w:color w:val="000000"/>
-          <w:sz w:val="28"/>
-          <w:szCs w:val="28"/>
-        </w:rPr>
-      </w:pPr>
-      <w:r>
-        <w:rPr>
-          <w:b/>
-          <w:bCs/>
-          <w:sz w:val="28"/>
-          <w:szCs w:val="28"/>
-          <w:highlight w:val="red"/>
-        </w:rPr>
-        <w:t>{{AS1_NUME}} {{AS1_PRENUME}}</w:t>
-      </w:r>
-      <w:r>
-        <w:rPr>
-          <w:b/>
-          <w:color w:val="000000"/>
-          <w:sz w:val="28"/>
-          <w:szCs w:val="28"/>
-        </w:rPr>
-        <w:t xml:space="preserve">        </w:t>
-      </w:r>
-      <w:r>
-        <w:rPr>
-          <w:b/>
-          <w:color w:val="000000"/>
-          <w:sz w:val="28"/>
-          <w:szCs w:val="28"/>
-        </w:rPr>
-        <w:t xml:space="preserve"> </w:t>
-      </w:r>
-      <w:r>
-        <w:rPr>
-          <w:b/>
-          <w:color w:val="000000"/>
-          <w:sz w:val="28"/>
-          <w:szCs w:val="28"/>
-        </w:rPr>
-        <w:t xml:space="preserve">    </w:t>
-      </w:r>
-    </w:p>
-    <w:p>
-      <w:pPr>
-        <w:tabs>
-          <w:tab w:val="left" w:pos="7425"/>
-        </w:tabs>
-        <w:jc w:val="right"/>
-        <w:rPr>
-          <w:color w:val="000000"/>
-          <w:sz w:val="28"/>
-          <w:szCs w:val="28"/>
-        </w:rPr>
-      </w:pPr>
-      <w:r>
-        <w:rPr>
-          <w:b/>
-          <w:bCs/>
-          <w:color w:val="000000"/>
-          <w:sz w:val="28"/>
-          <w:szCs w:val="28"/>
-          <w:highlight w:val="red"/>
-          <w:lang w:val="ro-RO"/>
-        </w:rPr>
-        <w:t>{{COMPANIE}}</w:t>
-      </w:r>
-      <w:r>
-        <w:rPr>
-          <w:b/>
-          <w:color w:val="000000"/>
-          <w:sz w:val="28"/>
-          <w:szCs w:val="28"/>
-          <w:highlight w:val="red"/>
-        </w:rPr>
-        <w:t xml:space="preserve"> </w:t>
-      </w:r>
-      <w:r>
-        <w:rPr>
-          <w:b/>
-          <w:color w:val="000000"/>
-          <w:sz w:val="28"/>
-          <w:szCs w:val="28"/>
-          <w:highlight w:val="red"/>
-        </w:rPr>
-        <w:t>S</w:t>
-      </w:r>
-      <w:r>
-        <w:rPr>
-          <w:b/>
-          <w:color w:val="000000"/>
-          <w:sz w:val="28"/>
-          <w:szCs w:val="28"/>
-        </w:rPr>
-        <w:t>.R.L.</w:t>
-      </w:r>
-    </w:p>
-    <w:p>
-      <w:pPr>
-        <w:rPr>
-          <w:color w:val="000000"/>
-          <w:sz w:val="28"/>
-          <w:szCs w:val="28"/>
-        </w:rPr>
-      </w:pPr>
-      <w:r>
-        <w:rPr>
-          <w:color w:val="000000"/>
-          <w:sz w:val="28"/>
-          <w:szCs w:val="28"/>
-        </w:rPr>
-        <w:t xml:space="preserve">  </w:t>
-      </w:r>
-    </w:p>
-    <w:p>
-      <w:pPr>
-        <w:rPr>
+          <w:b/>
           <w:color w:val="000000"/>
           <w:sz w:val="28"/>
           <w:szCs w:val="28"/>
@@ -5592,120 +6037,381 @@
     </w:p>
     <w:p>
       <w:pPr>
-        <w:jc w:val="right"/>
-        <w:rPr>
-          <w:color w:val="000000"/>
-          <w:sz w:val="28"/>
-          <w:szCs w:val="28"/>
-          <w:highlight w:val="red"/>
+        <w:rPr>
+          <w:b/>
+          <w:color w:val="000000"/>
+          <w:sz w:val="28"/>
+          <w:szCs w:val="28"/>
         </w:rPr>
       </w:pPr>
-      <w:proofErr w:type="spellStart"/>
-      <w:r>
-        <w:rPr>
-          <w:color w:val="000000"/>
-          <w:sz w:val="28"/>
-          <w:szCs w:val="28"/>
-        </w:rPr>
-        <w:t>Asociat</w:t>
-      </w:r>
-      <w:proofErr w:type="spellEnd"/>
-      <w:r>
-        <w:rPr>
-          <w:color w:val="000000"/>
-          <w:sz w:val="28"/>
-          <w:szCs w:val="28"/>
-        </w:rPr>
-        <w:t xml:space="preserve"> unic</w:t>
-      </w:r>
-      <w:r>
-        <w:rPr>
-          <w:color w:val="000000"/>
-          <w:sz w:val="28"/>
-          <w:szCs w:val="28"/>
-        </w:rPr>
-        <w:t xml:space="preserve"> </w:t>
-      </w:r>
-      <w:r>
-        <w:rPr>
-          <w:color w:val="000000"/>
-          <w:sz w:val="28"/>
-          <w:szCs w:val="28"/>
-        </w:rPr>
-        <w:t>/Administrator</w:t>
-      </w:r>
-      <w:r>
-        <w:rPr>
-          <w:color w:val="000000"/>
-          <w:sz w:val="28"/>
-          <w:szCs w:val="28"/>
-          <w:highlight w:val="red"/>
-        </w:rPr>
-        <w:t>:</w:t>
-      </w:r>
     </w:p>
     <w:p>
       <w:pPr>
-        <w:jc w:val="right"/>
-        <w:rPr>
+        <w:rPr>
+          <w:b/>
           <w:color w:val="000000"/>
           <w:sz w:val="28"/>
           <w:szCs w:val="28"/>
         </w:rPr>
       </w:pPr>
-      <w:r>
-        <w:rPr>
-          <w:color w:val="000000"/>
-          <w:sz w:val="28"/>
-          <w:szCs w:val="28"/>
-          <w:highlight w:val="red"/>
-        </w:rPr>
-        <w:t xml:space="preserve">                                                             </w:t>
-      </w:r>
-      <w:r>
-        <w:rPr>
-          <w:color w:val="000000"/>
-          <w:sz w:val="28"/>
-          <w:szCs w:val="28"/>
-          <w:highlight w:val="red"/>
-        </w:rPr>
-        <w:t xml:space="preserve"> </w:t>
-      </w:r>
-      <w:r>
-        <w:rPr>
-          <w:rFonts w:ascii="Helvetica" w:hAnsi="Helvetica" w:cs="Helvetica"/>
-          <w:color w:val="000000"/>
-          <w:sz w:val="27"/>
-          <w:szCs w:val="27"/>
-          <w:highlight w:val="red"/>
-          <w:shd w:val="clear" w:color="auto" w:fill="FFFFFF"/>
-        </w:rPr>
-        <w:t xml:space="preserve"> </w:t>
-      </w:r>
-      <w:r>
-        <w:rPr>
-          <w:rFonts w:ascii="Helvetica" w:hAnsi="Helvetica" w:cs="Helvetica"/>
-          <w:color w:val="000000"/>
-          <w:sz w:val="27"/>
-          <w:szCs w:val="27"/>
-          <w:highlight w:val="red"/>
-          <w:shd w:val="clear" w:color="auto" w:fill="FFFFFF"/>
-        </w:rPr>
-        <w:t xml:space="preserve">     </w:t>
-      </w:r>
-      <w:r>
-        <w:rPr>
-          <w:b/>
-          <w:bCs/>
-          <w:sz w:val="28"/>
-          <w:szCs w:val="28"/>
-          <w:highlight w:val="red"/>
-        </w:rPr>
-        <w:t>{{AS1_NUME}} {{AS1_PRENUME}}</w:t>
-      </w:r>
+    </w:p>
+    <w:p>
+      <w:pPr>
+        <w:rPr>
+          <w:b/>
+          <w:color w:val="000000"/>
+          <w:sz w:val="28"/>
+          <w:szCs w:val="28"/>
+        </w:rPr>
+      </w:pPr>
+    </w:p>
+    <w:p>
+      <w:pPr>
+        <w:rPr>
+          <w:b/>
+          <w:color w:val="000000"/>
+          <w:sz w:val="28"/>
+          <w:szCs w:val="28"/>
+        </w:rPr>
+      </w:pPr>
+    </w:p>
+    <w:p>
+      <w:pPr>
+        <w:rPr>
+          <w:b/>
+          <w:color w:val="000000"/>
+          <w:sz w:val="28"/>
+          <w:szCs w:val="28"/>
+        </w:rPr>
+      </w:pPr>
+    </w:p>
+    <w:p>
+      <w:pPr>
+        <w:rPr>
+          <w:b/>
+          <w:color w:val="000000"/>
+          <w:sz w:val="28"/>
+          <w:szCs w:val="28"/>
+        </w:rPr>
+      </w:pPr>
+    </w:p>
+    <w:tbl>
+      <w:tblPr>
+        <w:tblStyle w:val="TableGrid"/>
+        <w:tblW w:w="0" w:type="auto"/>
+        <w:tblBorders>
+          <w:top w:val="none" w:sz="0" w:space="0" w:color="auto"/>
+          <w:left w:val="none" w:sz="0" w:space="0" w:color="auto"/>
+          <w:bottom w:val="none" w:sz="0" w:space="0" w:color="auto"/>
+          <w:right w:val="none" w:sz="0" w:space="0" w:color="auto"/>
+          <w:insideH w:val="none" w:sz="0" w:space="0" w:color="auto"/>
+          <w:insideV w:val="none" w:sz="0" w:space="0" w:color="auto"/>
+        </w:tblBorders>
+        <w:tblLook w:val="04A0" w:firstRow="1" w:lastRow="0" w:firstColumn="1" w:lastColumn="0" w:noHBand="0" w:noVBand="1"/>
+      </w:tblPr>
+      <w:tblGrid>
+        <w:gridCol w:w="4788"/>
+        <w:gridCol w:w="4788"/>
+      </w:tblGrid>
+      <w:tr>
+        <w:tc>
+          <w:tcPr>
+            <w:tcW w:w="4788" w:type="dxa"/>
+          </w:tcPr>
+          <w:p>
+            <w:pPr>
+              <w:rPr>
+                <w:b/>
+                <w:color w:val="000000"/>
+                <w:sz w:val="28"/>
+                <w:szCs w:val="28"/>
+              </w:rPr>
+            </w:pPr>
+            <w:r>
+              <w:rPr>
+                <w:b/>
+                <w:color w:val="000000"/>
+                <w:sz w:val="28"/>
+                <w:szCs w:val="28"/>
+              </w:rPr>
+              <w:t>COMODAN</w:t>
+            </w:r>
+            <w:r>
+              <w:rPr>
+                <w:b/>
+                <w:color w:val="000000"/>
+                <w:sz w:val="28"/>
+                <w:szCs w:val="28"/>
+                <w:highlight w:val="magenta"/>
+              </w:rPr>
+              <w:t>T,</w:t>
+            </w:r>
+          </w:p>
+          <w:p>
+            <w:pPr>
+              <w:rPr>
+                <w:b/>
+                <w:color w:val="000000"/>
+                <w:sz w:val="28"/>
+                <w:szCs w:val="28"/>
+              </w:rPr>
+            </w:pPr>
+            <w:r>
+              <w:rPr>
+                <w:b/>
+                <w:bCs/>
+                <w:sz w:val="28"/>
+                <w:szCs w:val="28"/>
+                <w:highlight w:val="magenta"/>
+              </w:rPr>
+              <w:t>{{as1_nume}} {{as1_prenume}}</w:t>
+            </w:r>
+          </w:p>
+        </w:tc>
+        <w:tc>
+          <w:tcPr>
+            <w:tcW w:w="4788" w:type="dxa"/>
+          </w:tcPr>
+          <w:p>
+            <w:pPr>
+              <w:jc w:val="right"/>
+              <w:rPr>
+                <w:b/>
+                <w:color w:val="000000"/>
+                <w:sz w:val="28"/>
+                <w:szCs w:val="28"/>
+                <w:highlight w:val="magenta"/>
+              </w:rPr>
+            </w:pPr>
+            <w:r>
+              <w:rPr>
+                <w:b/>
+                <w:color w:val="000000"/>
+                <w:sz w:val="28"/>
+                <w:szCs w:val="28"/>
+              </w:rPr>
+              <w:t>COMODATAR</w:t>
+            </w:r>
+            <w:r>
+              <w:rPr>
+                <w:b/>
+                <w:color w:val="000000"/>
+                <w:sz w:val="28"/>
+                <w:szCs w:val="28"/>
+                <w:highlight w:val="magenta"/>
+              </w:rPr>
+              <w:t>,</w:t>
+            </w:r>
+          </w:p>
+          <w:p>
+            <w:pPr>
+              <w:jc w:val="right"/>
+              <w:rPr>
+                <w:b/>
+                <w:color w:val="000000"/>
+                <w:sz w:val="28"/>
+                <w:szCs w:val="28"/>
+              </w:rPr>
+            </w:pPr>
+            <w:r>
+              <w:rPr>
+                <w:b/>
+                <w:color w:val="000000"/>
+                <w:sz w:val="28"/>
+                <w:szCs w:val="28"/>
+                <w:highlight w:val="magenta"/>
+              </w:rPr>
+              <w:t>{{</w:t>
+            </w:r>
+            <w:proofErr w:type="spellStart"/>
+            <w:r>
+              <w:rPr>
+                <w:b/>
+                <w:color w:val="000000"/>
+                <w:sz w:val="28"/>
+                <w:szCs w:val="28"/>
+                <w:highlight w:val="magenta"/>
+              </w:rPr>
+              <w:t>companie</w:t>
+            </w:r>
+            <w:proofErr w:type="spellEnd"/>
+            <w:r>
+              <w:rPr>
+                <w:b/>
+                <w:color w:val="000000"/>
+                <w:sz w:val="28"/>
+                <w:szCs w:val="28"/>
+                <w:highlight w:val="magenta"/>
+              </w:rPr>
+              <w:t>}} S.</w:t>
+            </w:r>
+            <w:r>
+              <w:rPr>
+                <w:b/>
+                <w:color w:val="000000"/>
+                <w:sz w:val="28"/>
+                <w:szCs w:val="28"/>
+              </w:rPr>
+              <w:t>R.L.</w:t>
+            </w:r>
+          </w:p>
+        </w:tc>
+      </w:tr>
+      <w:tr>
+        <w:tc>
+          <w:tcPr>
+            <w:tcW w:w="4788" w:type="dxa"/>
+          </w:tcPr>
+          <w:p>
+            <w:pPr>
+              <w:rPr>
+                <w:b/>
+                <w:color w:val="000000"/>
+                <w:sz w:val="28"/>
+                <w:szCs w:val="28"/>
+              </w:rPr>
+            </w:pPr>
+          </w:p>
+        </w:tc>
+        <w:tc>
+          <w:tcPr>
+            <w:tcW w:w="4788" w:type="dxa"/>
+          </w:tcPr>
+          <w:p>
+            <w:pPr>
+              <w:jc w:val="right"/>
+              <w:rPr>
+                <w:b/>
+                <w:color w:val="000000"/>
+                <w:sz w:val="28"/>
+                <w:szCs w:val="28"/>
+              </w:rPr>
+            </w:pPr>
+          </w:p>
+        </w:tc>
+      </w:tr>
+      <w:tr>
+        <w:tc>
+          <w:tcPr>
+            <w:tcW w:w="4788" w:type="dxa"/>
+          </w:tcPr>
+          <w:p>
+            <w:pPr>
+              <w:rPr>
+                <w:b/>
+                <w:color w:val="000000"/>
+                <w:sz w:val="28"/>
+                <w:szCs w:val="28"/>
+              </w:rPr>
+            </w:pPr>
+          </w:p>
+        </w:tc>
+        <w:tc>
+          <w:tcPr>
+            <w:tcW w:w="4788" w:type="dxa"/>
+          </w:tcPr>
+          <w:p>
+            <w:pPr>
+              <w:jc w:val="right"/>
+              <w:rPr>
+                <w:color w:val="000000"/>
+                <w:sz w:val="28"/>
+                <w:szCs w:val="28"/>
+                <w:highlight w:val="magenta"/>
+              </w:rPr>
+            </w:pPr>
+            <w:proofErr w:type="spellStart"/>
+            <w:r>
+              <w:rPr>
+                <w:color w:val="000000"/>
+                <w:sz w:val="28"/>
+                <w:szCs w:val="28"/>
+              </w:rPr>
+              <w:t>Asociat</w:t>
+            </w:r>
+            <w:proofErr w:type="spellEnd"/>
+            <w:r>
+              <w:rPr>
+                <w:color w:val="000000"/>
+                <w:sz w:val="28"/>
+                <w:szCs w:val="28"/>
+              </w:rPr>
+              <w:t xml:space="preserve"> </w:t>
+            </w:r>
+            <w:proofErr w:type="spellStart"/>
+            <w:r>
+              <w:rPr>
+                <w:color w:val="000000"/>
+                <w:sz w:val="28"/>
+                <w:szCs w:val="28"/>
+              </w:rPr>
+              <w:t>unic</w:t>
+            </w:r>
+            <w:proofErr w:type="spellEnd"/>
+            <w:r>
+              <w:rPr>
+                <w:color w:val="000000"/>
+                <w:sz w:val="28"/>
+                <w:szCs w:val="28"/>
+              </w:rPr>
+              <w:t xml:space="preserve"> /Administrato</w:t>
+            </w:r>
+            <w:r>
+              <w:rPr>
+                <w:color w:val="000000"/>
+                <w:sz w:val="28"/>
+                <w:szCs w:val="28"/>
+                <w:highlight w:val="magenta"/>
+              </w:rPr>
+              <w:t>r:</w:t>
+            </w:r>
+          </w:p>
+          <w:p>
+            <w:pPr>
+              <w:jc w:val="right"/>
+              <w:rPr>
+                <w:b/>
+                <w:color w:val="000000"/>
+                <w:sz w:val="28"/>
+                <w:szCs w:val="28"/>
+              </w:rPr>
+            </w:pPr>
+            <w:r>
+              <w:rPr>
+                <w:b/>
+                <w:bCs/>
+                <w:sz w:val="28"/>
+                <w:szCs w:val="28"/>
+                <w:highlight w:val="magenta"/>
+              </w:rPr>
+              <w:t>{</w:t>
+            </w:r>
+            <w:r>
+              <w:rPr>
+                <w:b/>
+                <w:bCs/>
+                <w:sz w:val="28"/>
+                <w:szCs w:val="28"/>
+                <w:highlight w:val="magenta"/>
+              </w:rPr>
+              <w:t>{as1_nume}} {{as1_prenume}}</w:t>
+            </w:r>
+          </w:p>
+        </w:tc>
+      </w:tr>
+    </w:tbl>
+    <w:p>
+      <w:pPr>
+        <w:rPr>
+          <w:b/>
+          <w:color w:val="000000"/>
+          <w:sz w:val="28"/>
+          <w:szCs w:val="28"/>
+        </w:rPr>
+      </w:pPr>
     </w:p>
     <w:sectPr>
-      <w:footerReference w:type="default" r:id="rId6"/>
+      <w:footerReference w:type="default" r:id="rId7"/>
       <w:pgSz w:w="12240" w:h="15840"/>
       <w:pgMar w:top="1440" w:right="1440" w:bottom="1440" w:left="1440" w:header="720" w:footer="720" w:gutter="0"/>
       <w:cols w:space="720"/>
@@ -5744,6 +6450,7 @@
         <w:docPartUnique/>
       </w:docPartObj>
     </w:sdtPr>
+    <w:sdtEndPr/>
     <w:sdtContent>
       <w:p>
         <w:pPr>
@@ -6199,7 +6906,7 @@
   <w:style w:type="paragraph" w:default="1" w:styleId="Normal">
     <w:name w:val="Normal"/>
     <w:qFormat/>
-    <w:rsid w:val="0058704A"/>
+    <w:rsid w:val="00F42071"/>
     <w:pPr>
       <w:spacing w:after="0" w:line="240" w:lineRule="auto"/>
     </w:pPr>
@@ -6212,7 +6919,6 @@
   <w:style w:type="character" w:default="1" w:styleId="DefaultParagraphFont">
     <w:name w:val="Default Paragraph Font"/>
     <w:uiPriority w:val="1"/>
-    <w:semiHidden/>
     <w:unhideWhenUsed/>
   </w:style>
   <w:style w:type="table" w:default="1" w:styleId="TableNormal">
@@ -6299,6 +7005,25 @@
       <w:sz w:val="24"/>
       <w:szCs w:val="24"/>
     </w:rPr>
+  </w:style>
+  <w:style w:type="table" w:styleId="TableGrid">
+    <w:name w:val="Table Grid"/>
+    <w:basedOn w:val="TableNormal"/>
+    <w:uiPriority w:val="59"/>
+    <w:rsid w:val="00DD6EA3"/>
+    <w:pPr>
+      <w:spacing w:after="0" w:line="240" w:lineRule="auto"/>
+    </w:pPr>
+    <w:tblPr>
+      <w:tblBorders>
+        <w:top w:val="single" w:sz="4" w:space="0" w:color="auto"/>
+        <w:left w:val="single" w:sz="4" w:space="0" w:color="auto"/>
+        <w:bottom w:val="single" w:sz="4" w:space="0" w:color="auto"/>
+        <w:right w:val="single" w:sz="4" w:space="0" w:color="auto"/>
+        <w:insideH w:val="single" w:sz="4" w:space="0" w:color="auto"/>
+        <w:insideV w:val="single" w:sz="4" w:space="0" w:color="auto"/>
+      </w:tblBorders>
+    </w:tblPr>
   </w:style>
 </w:styles>
 </file>
@@ -6586,4 +7311,16 @@
   <a:objectDefaults/>
   <a:extraClrSchemeLst/>
 </a:theme>
+</file>
+
+<file path=customXml/item1.xml><?xml version="1.0" encoding="utf-8"?>
+<b:Sources xmlns:b="http://schemas.openxmlformats.org/officeDocument/2006/bibliography" xmlns="http://schemas.openxmlformats.org/officeDocument/2006/bibliography" SelectedStyle="\APASixthEditionOfficeOnline.xsl" StyleName="APA" Version="6"/>
+</file>
+
+<file path=customXml/itemProps1.xml><?xml version="1.0" encoding="utf-8"?>
+<ds:datastoreItem xmlns:ds="http://schemas.openxmlformats.org/officeDocument/2006/customXml" ds:itemID="{440C9C69-5EFD-45A7-BB58-39B2620FA3EC}">
+  <ds:schemaRefs>
+    <ds:schemaRef ds:uri="http://schemas.openxmlformats.org/officeDocument/2006/bibliography"/>
+  </ds:schemaRefs>
+</ds:datastoreItem>
 </file>
</xml_diff>